<commit_message>
update plot lan 3
</commit_message>
<xml_diff>
--- a/PLOT.docx
+++ b/PLOT.docx
@@ -7,13 +7,14 @@
         <w:pStyle w:val="Heading1"/>
       </w:pPr>
       <w:r>
-        <w:t xml:space="preserve">BỐI </w:t>
-      </w:r>
-      <w:proofErr w:type="gramStart"/>
-      <w:r>
-        <w:t>CẢNH :</w:t>
-      </w:r>
-      <w:proofErr w:type="gramEnd"/>
+        <w:t xml:space="preserve">BỐI CẢNH </w:t>
+      </w:r>
+      <w:r>
+        <w:t>:</w:t>
+      </w:r>
+      <w:r>
+        <w:t xml:space="preserve"> </w:t>
+      </w:r>
     </w:p>
     <w:p/>
     <w:p>
@@ -4027,95 +4028,111 @@
       </w:r>
       <w:proofErr w:type="spellStart"/>
       <w:r>
-        <w:t>Có</w:t>
-      </w:r>
-      <w:proofErr w:type="spellEnd"/>
-      <w:r>
-        <w:t xml:space="preserve"> </w:t>
-      </w:r>
-      <w:proofErr w:type="spellStart"/>
-      <w:r>
-        <w:t>tuổi</w:t>
-      </w:r>
-      <w:proofErr w:type="spellEnd"/>
-      <w:r>
-        <w:t xml:space="preserve"> </w:t>
-      </w:r>
-      <w:proofErr w:type="spellStart"/>
-      <w:r>
-        <w:t>thơ</w:t>
-      </w:r>
-      <w:proofErr w:type="spellEnd"/>
-      <w:r>
-        <w:t xml:space="preserve"> </w:t>
-      </w:r>
-      <w:proofErr w:type="spellStart"/>
-      <w:r>
-        <w:t>đầy</w:t>
-      </w:r>
-      <w:proofErr w:type="spellEnd"/>
-      <w:r>
-        <w:t xml:space="preserve"> </w:t>
-      </w:r>
-      <w:proofErr w:type="spellStart"/>
-      <w:r>
-        <w:t>bất</w:t>
-      </w:r>
-      <w:proofErr w:type="spellEnd"/>
-      <w:r>
-        <w:t xml:space="preserve"> </w:t>
-      </w:r>
-      <w:proofErr w:type="spellStart"/>
-      <w:r>
-        <w:t>mãn</w:t>
-      </w:r>
-      <w:proofErr w:type="spellEnd"/>
-      <w:r>
-        <w:t xml:space="preserve"> </w:t>
-      </w:r>
-      <w:proofErr w:type="spellStart"/>
-      <w:r>
-        <w:t>với</w:t>
-      </w:r>
-      <w:proofErr w:type="spellEnd"/>
-      <w:r>
-        <w:t xml:space="preserve"> </w:t>
-      </w:r>
-      <w:proofErr w:type="spellStart"/>
-      <w:r>
-        <w:t>gia</w:t>
-      </w:r>
-      <w:proofErr w:type="spellEnd"/>
-      <w:r>
-        <w:t xml:space="preserve"> </w:t>
-      </w:r>
-      <w:proofErr w:type="spellStart"/>
-      <w:r>
-        <w:t>đình</w:t>
-      </w:r>
-      <w:proofErr w:type="spellEnd"/>
-      <w:r>
-        <w:t xml:space="preserve"> </w:t>
-      </w:r>
-      <w:proofErr w:type="spellStart"/>
-      <w:r>
-        <w:t>và</w:t>
-      </w:r>
-      <w:proofErr w:type="spellEnd"/>
-      <w:r>
-        <w:t xml:space="preserve"> </w:t>
-      </w:r>
-      <w:proofErr w:type="spellStart"/>
-      <w:r>
-        <w:t>bạn</w:t>
-      </w:r>
-      <w:proofErr w:type="spellEnd"/>
-      <w:r>
-        <w:t xml:space="preserve"> </w:t>
-      </w:r>
-      <w:proofErr w:type="spellStart"/>
-      <w:r>
-        <w:t>bè</w:t>
+        <w:t>Cảm</w:t>
+      </w:r>
+      <w:proofErr w:type="spellEnd"/>
+      <w:r>
+        <w:t xml:space="preserve"> </w:t>
+      </w:r>
+      <w:proofErr w:type="spellStart"/>
+      <w:r>
+        <w:t>thấy</w:t>
+      </w:r>
+      <w:proofErr w:type="spellEnd"/>
+      <w:r>
+        <w:t xml:space="preserve"> </w:t>
+      </w:r>
+      <w:proofErr w:type="spellStart"/>
+      <w:r>
+        <w:t>thương</w:t>
+      </w:r>
+      <w:proofErr w:type="spellEnd"/>
+      <w:r>
+        <w:t xml:space="preserve"> </w:t>
+      </w:r>
+      <w:proofErr w:type="spellStart"/>
+      <w:r>
+        <w:t>xót</w:t>
+      </w:r>
+      <w:proofErr w:type="spellEnd"/>
+      <w:r>
+        <w:t xml:space="preserve"> </w:t>
+      </w:r>
+      <w:proofErr w:type="spellStart"/>
+      <w:r>
+        <w:t>cho</w:t>
+      </w:r>
+      <w:proofErr w:type="spellEnd"/>
+      <w:r>
+        <w:t xml:space="preserve"> con </w:t>
+      </w:r>
+      <w:proofErr w:type="spellStart"/>
+      <w:r>
+        <w:t>người</w:t>
+      </w:r>
+      <w:proofErr w:type="spellEnd"/>
+      <w:r>
+        <w:t xml:space="preserve"> </w:t>
+      </w:r>
+      <w:proofErr w:type="spellStart"/>
+      <w:r>
+        <w:t>nên</w:t>
+      </w:r>
+      <w:proofErr w:type="spellEnd"/>
+      <w:r>
+        <w:t xml:space="preserve"> </w:t>
+      </w:r>
+      <w:proofErr w:type="spellStart"/>
+      <w:r>
+        <w:t>đã</w:t>
+      </w:r>
+      <w:proofErr w:type="spellEnd"/>
+      <w:r>
+        <w:t xml:space="preserve"> </w:t>
+      </w:r>
+      <w:proofErr w:type="spellStart"/>
+      <w:r>
+        <w:t>tha</w:t>
+      </w:r>
+      <w:proofErr w:type="spellEnd"/>
+      <w:r>
+        <w:t xml:space="preserve"> </w:t>
+      </w:r>
+      <w:proofErr w:type="spellStart"/>
+      <w:r>
+        <w:t>mạng</w:t>
+      </w:r>
+      <w:proofErr w:type="spellEnd"/>
+      <w:r>
+        <w:t xml:space="preserve"> </w:t>
+      </w:r>
+      <w:proofErr w:type="spellStart"/>
+      <w:r>
+        <w:t>cho</w:t>
+      </w:r>
+      <w:proofErr w:type="spellEnd"/>
+      <w:r>
+        <w:t xml:space="preserve"> </w:t>
+      </w:r>
+      <w:proofErr w:type="spellStart"/>
+      <w:r>
+        <w:t>nhân</w:t>
+      </w:r>
+      <w:proofErr w:type="spellEnd"/>
+      <w:r>
+        <w:t xml:space="preserve"> </w:t>
+      </w:r>
+      <w:proofErr w:type="spellStart"/>
+      <w:r>
+        <w:t>vật</w:t>
+      </w:r>
+      <w:proofErr w:type="spellEnd"/>
+      <w:r>
+        <w:t xml:space="preserve"> </w:t>
+      </w:r>
+      <w:proofErr w:type="spellStart"/>
+      <w:r>
+        <w:t>chính</w:t>
       </w:r>
       <w:proofErr w:type="spellEnd"/>
       <w:r>
@@ -6054,6 +6071,9 @@
     <w:p>
       <w:pPr>
         <w:ind w:firstLine="720"/>
+        <w:rPr>
+          <w:color w:val="00B050"/>
+        </w:rPr>
       </w:pPr>
       <w:r>
         <w:lastRenderedPageBreak/>
@@ -6254,12 +6274,10 @@
       <w:r>
         <w:t xml:space="preserve"> </w:t>
       </w:r>
-      <w:proofErr w:type="spellStart"/>
       <w:proofErr w:type="gramStart"/>
       <w:r>
         <w:t>cô</w:t>
       </w:r>
-      <w:proofErr w:type="spellEnd"/>
       <w:r>
         <w:t xml:space="preserve"> </w:t>
       </w:r>
@@ -6267,6 +6285,1168 @@
         <w:t>.</w:t>
       </w:r>
       <w:proofErr w:type="gramEnd"/>
+      <w:r>
+        <w:t xml:space="preserve"> </w:t>
+      </w:r>
+      <w:proofErr w:type="spellStart"/>
+      <w:r>
+        <w:t>Nhân</w:t>
+      </w:r>
+      <w:proofErr w:type="spellEnd"/>
+      <w:r>
+        <w:t xml:space="preserve"> </w:t>
+      </w:r>
+      <w:proofErr w:type="spellStart"/>
+      <w:r>
+        <w:t>vật</w:t>
+      </w:r>
+      <w:proofErr w:type="spellEnd"/>
+      <w:r>
+        <w:t xml:space="preserve"> </w:t>
+      </w:r>
+      <w:proofErr w:type="spellStart"/>
+      <w:r>
+        <w:t>chính</w:t>
+      </w:r>
+      <w:proofErr w:type="spellEnd"/>
+      <w:r>
+        <w:t xml:space="preserve"> </w:t>
+      </w:r>
+      <w:proofErr w:type="spellStart"/>
+      <w:r>
+        <w:t>và</w:t>
+      </w:r>
+      <w:proofErr w:type="spellEnd"/>
+      <w:r>
+        <w:t xml:space="preserve"> Rin </w:t>
+      </w:r>
+      <w:proofErr w:type="spellStart"/>
+      <w:r>
+        <w:t>gặp</w:t>
+      </w:r>
+      <w:proofErr w:type="spellEnd"/>
+      <w:r>
+        <w:t xml:space="preserve"> </w:t>
+      </w:r>
+      <w:proofErr w:type="spellStart"/>
+      <w:r>
+        <w:t>nhau</w:t>
+      </w:r>
+      <w:proofErr w:type="spellEnd"/>
+      <w:r>
+        <w:t xml:space="preserve"> </w:t>
+      </w:r>
+      <w:proofErr w:type="spellStart"/>
+      <w:r>
+        <w:t>một</w:t>
+      </w:r>
+      <w:proofErr w:type="spellEnd"/>
+      <w:r>
+        <w:t xml:space="preserve"> </w:t>
+      </w:r>
+      <w:proofErr w:type="spellStart"/>
+      <w:r>
+        <w:t>vài</w:t>
+      </w:r>
+      <w:proofErr w:type="spellEnd"/>
+      <w:r>
+        <w:t xml:space="preserve"> </w:t>
+      </w:r>
+      <w:proofErr w:type="spellStart"/>
+      <w:r>
+        <w:t>ngày</w:t>
+      </w:r>
+      <w:proofErr w:type="spellEnd"/>
+      <w:r>
+        <w:t xml:space="preserve">, </w:t>
+      </w:r>
+      <w:proofErr w:type="spellStart"/>
+      <w:r>
+        <w:t>sau</w:t>
+      </w:r>
+      <w:proofErr w:type="spellEnd"/>
+      <w:r>
+        <w:t xml:space="preserve"> </w:t>
+      </w:r>
+      <w:proofErr w:type="spellStart"/>
+      <w:r>
+        <w:t>khi</w:t>
+      </w:r>
+      <w:proofErr w:type="spellEnd"/>
+      <w:r>
+        <w:t xml:space="preserve"> Triangle Man </w:t>
+      </w:r>
+      <w:proofErr w:type="spellStart"/>
+      <w:r>
+        <w:t>xâm</w:t>
+      </w:r>
+      <w:proofErr w:type="spellEnd"/>
+      <w:r>
+        <w:t xml:space="preserve"> </w:t>
+      </w:r>
+      <w:proofErr w:type="spellStart"/>
+      <w:r>
+        <w:t>lược</w:t>
+      </w:r>
+      <w:proofErr w:type="spellEnd"/>
+      <w:r>
+        <w:t xml:space="preserve"> </w:t>
+      </w:r>
+      <w:proofErr w:type="spellStart"/>
+      <w:r>
+        <w:t>trái</w:t>
+      </w:r>
+      <w:proofErr w:type="spellEnd"/>
+      <w:r>
+        <w:t xml:space="preserve"> </w:t>
+      </w:r>
+      <w:proofErr w:type="spellStart"/>
+      <w:r>
+        <w:t>đất</w:t>
+      </w:r>
+      <w:proofErr w:type="spellEnd"/>
+      <w:r>
+        <w:t xml:space="preserve">, </w:t>
+      </w:r>
+      <w:proofErr w:type="spellStart"/>
+      <w:r>
+        <w:t>cô</w:t>
+      </w:r>
+      <w:proofErr w:type="spellEnd"/>
+      <w:r>
+        <w:t xml:space="preserve"> </w:t>
+      </w:r>
+      <w:proofErr w:type="spellStart"/>
+      <w:r>
+        <w:t>trốn</w:t>
+      </w:r>
+      <w:proofErr w:type="spellEnd"/>
+      <w:r>
+        <w:t xml:space="preserve"> </w:t>
+      </w:r>
+      <w:proofErr w:type="spellStart"/>
+      <w:r>
+        <w:t>chui</w:t>
+      </w:r>
+      <w:proofErr w:type="spellEnd"/>
+      <w:r>
+        <w:t xml:space="preserve"> </w:t>
+      </w:r>
+      <w:proofErr w:type="spellStart"/>
+      <w:r>
+        <w:t>lủi</w:t>
+      </w:r>
+      <w:proofErr w:type="spellEnd"/>
+      <w:r>
+        <w:t xml:space="preserve"> </w:t>
+      </w:r>
+      <w:proofErr w:type="spellStart"/>
+      <w:r>
+        <w:t>để</w:t>
+      </w:r>
+      <w:proofErr w:type="spellEnd"/>
+      <w:r>
+        <w:t xml:space="preserve"> </w:t>
+      </w:r>
+      <w:proofErr w:type="spellStart"/>
+      <w:r>
+        <w:t>tránh</w:t>
+      </w:r>
+      <w:proofErr w:type="spellEnd"/>
+      <w:r>
+        <w:t xml:space="preserve"> </w:t>
+      </w:r>
+      <w:proofErr w:type="spellStart"/>
+      <w:r>
+        <w:t>bị</w:t>
+      </w:r>
+      <w:proofErr w:type="spellEnd"/>
+      <w:r>
+        <w:t xml:space="preserve"> </w:t>
+      </w:r>
+      <w:proofErr w:type="spellStart"/>
+      <w:r>
+        <w:t>bắt</w:t>
+      </w:r>
+      <w:proofErr w:type="spellEnd"/>
+      <w:r>
+        <w:t xml:space="preserve"> </w:t>
+      </w:r>
+      <w:proofErr w:type="spellStart"/>
+      <w:r>
+        <w:t>làm</w:t>
+      </w:r>
+      <w:proofErr w:type="spellEnd"/>
+      <w:r>
+        <w:t xml:space="preserve"> </w:t>
+      </w:r>
+      <w:proofErr w:type="spellStart"/>
+      <w:r>
+        <w:t>nô</w:t>
+      </w:r>
+      <w:proofErr w:type="spellEnd"/>
+      <w:r>
+        <w:t xml:space="preserve"> </w:t>
+      </w:r>
+      <w:proofErr w:type="spellStart"/>
+      <w:r>
+        <w:t>lệ</w:t>
+      </w:r>
+      <w:proofErr w:type="spellEnd"/>
+      <w:r>
+        <w:t xml:space="preserve"> </w:t>
+      </w:r>
+      <w:proofErr w:type="spellStart"/>
+      <w:r>
+        <w:t>và</w:t>
+      </w:r>
+      <w:proofErr w:type="spellEnd"/>
+      <w:r>
+        <w:t xml:space="preserve"> </w:t>
+      </w:r>
+      <w:proofErr w:type="spellStart"/>
+      <w:r>
+        <w:t>bị</w:t>
+      </w:r>
+      <w:proofErr w:type="spellEnd"/>
+      <w:r>
+        <w:t xml:space="preserve"> Rin </w:t>
+      </w:r>
+      <w:proofErr w:type="spellStart"/>
+      <w:r>
+        <w:t>bắt</w:t>
+      </w:r>
+      <w:proofErr w:type="spellEnd"/>
+      <w:r>
+        <w:t xml:space="preserve"> </w:t>
+      </w:r>
+      <w:proofErr w:type="spellStart"/>
+      <w:r>
+        <w:t>gặp</w:t>
+      </w:r>
+      <w:proofErr w:type="spellEnd"/>
+      <w:r>
+        <w:t xml:space="preserve">. </w:t>
+      </w:r>
+      <w:proofErr w:type="spellStart"/>
+      <w:r>
+        <w:t>Vốn</w:t>
+      </w:r>
+      <w:proofErr w:type="spellEnd"/>
+      <w:r>
+        <w:t xml:space="preserve"> </w:t>
+      </w:r>
+      <w:proofErr w:type="spellStart"/>
+      <w:r>
+        <w:t>cảm</w:t>
+      </w:r>
+      <w:proofErr w:type="spellEnd"/>
+      <w:r>
+        <w:t xml:space="preserve"> </w:t>
+      </w:r>
+      <w:proofErr w:type="spellStart"/>
+      <w:r>
+        <w:t>thấy</w:t>
+      </w:r>
+      <w:proofErr w:type="spellEnd"/>
+      <w:r>
+        <w:t xml:space="preserve"> </w:t>
+      </w:r>
+      <w:proofErr w:type="spellStart"/>
+      <w:r>
+        <w:t>bất</w:t>
+      </w:r>
+      <w:proofErr w:type="spellEnd"/>
+      <w:r>
+        <w:t xml:space="preserve"> </w:t>
+      </w:r>
+      <w:proofErr w:type="spellStart"/>
+      <w:r>
+        <w:t>mãn</w:t>
+      </w:r>
+      <w:proofErr w:type="spellEnd"/>
+      <w:r>
+        <w:t xml:space="preserve">, Rin </w:t>
+      </w:r>
+      <w:proofErr w:type="spellStart"/>
+      <w:r>
+        <w:t>bị</w:t>
+      </w:r>
+      <w:proofErr w:type="spellEnd"/>
+      <w:r>
+        <w:t xml:space="preserve"> </w:t>
+      </w:r>
+      <w:proofErr w:type="spellStart"/>
+      <w:r>
+        <w:t>điều</w:t>
+      </w:r>
+      <w:proofErr w:type="spellEnd"/>
+      <w:r>
+        <w:t xml:space="preserve"> </w:t>
+      </w:r>
+      <w:proofErr w:type="spellStart"/>
+      <w:r>
+        <w:t>đến</w:t>
+      </w:r>
+      <w:proofErr w:type="spellEnd"/>
+      <w:r>
+        <w:t xml:space="preserve"> </w:t>
+      </w:r>
+      <w:proofErr w:type="spellStart"/>
+      <w:r>
+        <w:t>trái</w:t>
+      </w:r>
+      <w:proofErr w:type="spellEnd"/>
+      <w:r>
+        <w:t xml:space="preserve"> </w:t>
+      </w:r>
+      <w:proofErr w:type="spellStart"/>
+      <w:r>
+        <w:t>đất</w:t>
+      </w:r>
+      <w:proofErr w:type="spellEnd"/>
+      <w:r>
+        <w:t xml:space="preserve"> </w:t>
+      </w:r>
+      <w:proofErr w:type="spellStart"/>
+      <w:r>
+        <w:t>vì</w:t>
+      </w:r>
+      <w:proofErr w:type="spellEnd"/>
+      <w:r>
+        <w:t xml:space="preserve"> </w:t>
+      </w:r>
+      <w:proofErr w:type="spellStart"/>
+      <w:r>
+        <w:t>bị</w:t>
+      </w:r>
+      <w:proofErr w:type="spellEnd"/>
+      <w:r>
+        <w:t xml:space="preserve"> </w:t>
+      </w:r>
+      <w:proofErr w:type="spellStart"/>
+      <w:r>
+        <w:t>bố</w:t>
+      </w:r>
+      <w:proofErr w:type="spellEnd"/>
+      <w:r>
+        <w:t xml:space="preserve"> </w:t>
+      </w:r>
+      <w:proofErr w:type="spellStart"/>
+      <w:r>
+        <w:t>mẹ</w:t>
+      </w:r>
+      <w:proofErr w:type="spellEnd"/>
+      <w:r>
+        <w:t xml:space="preserve"> </w:t>
+      </w:r>
+      <w:proofErr w:type="spellStart"/>
+      <w:r>
+        <w:t>ép</w:t>
+      </w:r>
+      <w:proofErr w:type="spellEnd"/>
+      <w:r>
+        <w:t xml:space="preserve"> </w:t>
+      </w:r>
+      <w:proofErr w:type="spellStart"/>
+      <w:r>
+        <w:t>buộc</w:t>
+      </w:r>
+      <w:proofErr w:type="spellEnd"/>
+      <w:r>
+        <w:t xml:space="preserve">, </w:t>
+      </w:r>
+      <w:proofErr w:type="spellStart"/>
+      <w:r>
+        <w:t>tìm</w:t>
+      </w:r>
+      <w:proofErr w:type="spellEnd"/>
+      <w:r>
+        <w:t xml:space="preserve"> </w:t>
+      </w:r>
+      <w:proofErr w:type="spellStart"/>
+      <w:r>
+        <w:t>thấy</w:t>
+      </w:r>
+      <w:proofErr w:type="spellEnd"/>
+      <w:r>
+        <w:t xml:space="preserve"> </w:t>
+      </w:r>
+      <w:proofErr w:type="spellStart"/>
+      <w:r>
+        <w:t>điểm</w:t>
+      </w:r>
+      <w:proofErr w:type="spellEnd"/>
+      <w:r>
+        <w:t xml:space="preserve"> </w:t>
+      </w:r>
+      <w:proofErr w:type="spellStart"/>
+      <w:r>
+        <w:t>chung</w:t>
+      </w:r>
+      <w:proofErr w:type="spellEnd"/>
+      <w:r>
+        <w:t xml:space="preserve"> </w:t>
+      </w:r>
+      <w:proofErr w:type="spellStart"/>
+      <w:r>
+        <w:t>giữa</w:t>
+      </w:r>
+      <w:proofErr w:type="spellEnd"/>
+      <w:r>
+        <w:t xml:space="preserve"> </w:t>
+      </w:r>
+      <w:proofErr w:type="spellStart"/>
+      <w:r>
+        <w:t>mình</w:t>
+      </w:r>
+      <w:proofErr w:type="spellEnd"/>
+      <w:r>
+        <w:t xml:space="preserve"> </w:t>
+      </w:r>
+      <w:proofErr w:type="spellStart"/>
+      <w:r>
+        <w:t>và</w:t>
+      </w:r>
+      <w:proofErr w:type="spellEnd"/>
+      <w:r>
+        <w:t xml:space="preserve"> </w:t>
+      </w:r>
+      <w:proofErr w:type="spellStart"/>
+      <w:r>
+        <w:t>nhân</w:t>
+      </w:r>
+      <w:proofErr w:type="spellEnd"/>
+      <w:r>
+        <w:t xml:space="preserve"> </w:t>
+      </w:r>
+      <w:proofErr w:type="spellStart"/>
+      <w:r>
+        <w:t>vật</w:t>
+      </w:r>
+      <w:proofErr w:type="spellEnd"/>
+      <w:r>
+        <w:t xml:space="preserve"> </w:t>
+      </w:r>
+      <w:proofErr w:type="spellStart"/>
+      <w:r>
+        <w:t>chính</w:t>
+      </w:r>
+      <w:proofErr w:type="spellEnd"/>
+      <w:r>
+        <w:t xml:space="preserve">, </w:t>
+      </w:r>
+      <w:proofErr w:type="spellStart"/>
+      <w:r>
+        <w:t>cô</w:t>
+      </w:r>
+      <w:proofErr w:type="spellEnd"/>
+      <w:r>
+        <w:t xml:space="preserve"> </w:t>
+      </w:r>
+      <w:proofErr w:type="spellStart"/>
+      <w:r>
+        <w:t>đã</w:t>
+      </w:r>
+      <w:proofErr w:type="spellEnd"/>
+      <w:r>
+        <w:t xml:space="preserve"> </w:t>
+      </w:r>
+      <w:proofErr w:type="spellStart"/>
+      <w:r>
+        <w:t>tha</w:t>
+      </w:r>
+      <w:proofErr w:type="spellEnd"/>
+      <w:r>
+        <w:t xml:space="preserve"> </w:t>
+      </w:r>
+      <w:proofErr w:type="spellStart"/>
+      <w:r>
+        <w:t>mạng</w:t>
+      </w:r>
+      <w:proofErr w:type="spellEnd"/>
+      <w:r>
+        <w:t xml:space="preserve"> </w:t>
+      </w:r>
+      <w:proofErr w:type="spellStart"/>
+      <w:r>
+        <w:t>và</w:t>
+      </w:r>
+      <w:proofErr w:type="spellEnd"/>
+      <w:r>
+        <w:t xml:space="preserve"> </w:t>
+      </w:r>
+      <w:proofErr w:type="spellStart"/>
+      <w:r>
+        <w:t>chỉ</w:t>
+      </w:r>
+      <w:proofErr w:type="spellEnd"/>
+      <w:r>
+        <w:t xml:space="preserve"> </w:t>
+      </w:r>
+      <w:proofErr w:type="spellStart"/>
+      <w:r>
+        <w:t>nhân</w:t>
+      </w:r>
+      <w:proofErr w:type="spellEnd"/>
+      <w:r>
+        <w:t xml:space="preserve"> </w:t>
+      </w:r>
+      <w:proofErr w:type="spellStart"/>
+      <w:r>
+        <w:t>vật</w:t>
+      </w:r>
+      <w:proofErr w:type="spellEnd"/>
+      <w:r>
+        <w:t xml:space="preserve"> </w:t>
+      </w:r>
+      <w:proofErr w:type="spellStart"/>
+      <w:r>
+        <w:t>chính</w:t>
+      </w:r>
+      <w:proofErr w:type="spellEnd"/>
+      <w:r>
+        <w:t xml:space="preserve"> </w:t>
+      </w:r>
+      <w:proofErr w:type="spellStart"/>
+      <w:r>
+        <w:t>đến</w:t>
+      </w:r>
+      <w:proofErr w:type="spellEnd"/>
+      <w:r>
+        <w:t xml:space="preserve"> </w:t>
+      </w:r>
+      <w:proofErr w:type="spellStart"/>
+      <w:r>
+        <w:t>nơi</w:t>
+      </w:r>
+      <w:proofErr w:type="spellEnd"/>
+      <w:r>
+        <w:t xml:space="preserve"> an </w:t>
+      </w:r>
+      <w:proofErr w:type="spellStart"/>
+      <w:r>
+        <w:t>toàn</w:t>
+      </w:r>
+      <w:proofErr w:type="spellEnd"/>
+      <w:r>
+        <w:t xml:space="preserve">. Sau </w:t>
+      </w:r>
+      <w:proofErr w:type="spellStart"/>
+      <w:r>
+        <w:t>đó</w:t>
+      </w:r>
+      <w:proofErr w:type="spellEnd"/>
+      <w:r>
+        <w:t xml:space="preserve">, Rin </w:t>
+      </w:r>
+      <w:proofErr w:type="spellStart"/>
+      <w:r>
+        <w:t>bị</w:t>
+      </w:r>
+      <w:proofErr w:type="spellEnd"/>
+      <w:r>
+        <w:t xml:space="preserve"> </w:t>
+      </w:r>
+      <w:proofErr w:type="spellStart"/>
+      <w:r>
+        <w:t>một</w:t>
+      </w:r>
+      <w:proofErr w:type="spellEnd"/>
+      <w:r>
+        <w:t xml:space="preserve"> triangle Man </w:t>
+      </w:r>
+      <w:proofErr w:type="spellStart"/>
+      <w:r>
+        <w:t>khác</w:t>
+      </w:r>
+      <w:proofErr w:type="spellEnd"/>
+      <w:r>
+        <w:t xml:space="preserve"> </w:t>
+      </w:r>
+      <w:proofErr w:type="spellStart"/>
+      <w:r>
+        <w:t>bắt</w:t>
+      </w:r>
+      <w:proofErr w:type="spellEnd"/>
+      <w:r>
+        <w:t xml:space="preserve"> </w:t>
+      </w:r>
+      <w:proofErr w:type="spellStart"/>
+      <w:r>
+        <w:t>gặp</w:t>
+      </w:r>
+      <w:proofErr w:type="spellEnd"/>
+      <w:r>
+        <w:t xml:space="preserve"> </w:t>
+      </w:r>
+      <w:proofErr w:type="spellStart"/>
+      <w:r>
+        <w:t>đi</w:t>
+      </w:r>
+      <w:proofErr w:type="spellEnd"/>
+      <w:r>
+        <w:t xml:space="preserve"> </w:t>
+      </w:r>
+      <w:proofErr w:type="spellStart"/>
+      <w:r>
+        <w:t>cùng</w:t>
+      </w:r>
+      <w:proofErr w:type="spellEnd"/>
+      <w:r>
+        <w:t xml:space="preserve"> </w:t>
+      </w:r>
+      <w:proofErr w:type="spellStart"/>
+      <w:r>
+        <w:t>với</w:t>
+      </w:r>
+      <w:proofErr w:type="spellEnd"/>
+      <w:r>
+        <w:t xml:space="preserve"> </w:t>
+      </w:r>
+      <w:proofErr w:type="spellStart"/>
+      <w:r>
+        <w:t>một</w:t>
+      </w:r>
+      <w:proofErr w:type="spellEnd"/>
+      <w:r>
+        <w:t xml:space="preserve"> con </w:t>
+      </w:r>
+      <w:proofErr w:type="spellStart"/>
+      <w:r>
+        <w:t>người</w:t>
+      </w:r>
+      <w:proofErr w:type="spellEnd"/>
+      <w:r>
+        <w:t>.</w:t>
+      </w:r>
+      <w:r>
+        <w:t xml:space="preserve"> </w:t>
+      </w:r>
+      <w:r>
+        <w:rPr>
+          <w:color w:val="00B050"/>
+        </w:rPr>
+        <w:t xml:space="preserve">&lt; </w:t>
+      </w:r>
+      <w:proofErr w:type="spellStart"/>
+      <w:r>
+        <w:rPr>
+          <w:color w:val="00B050"/>
+        </w:rPr>
+        <w:t>Nhân</w:t>
+      </w:r>
+      <w:proofErr w:type="spellEnd"/>
+      <w:r>
+        <w:rPr>
+          <w:color w:val="00B050"/>
+        </w:rPr>
+        <w:t xml:space="preserve"> </w:t>
+      </w:r>
+      <w:proofErr w:type="spellStart"/>
+      <w:r>
+        <w:rPr>
+          <w:color w:val="00B050"/>
+        </w:rPr>
+        <w:t>vật</w:t>
+      </w:r>
+      <w:proofErr w:type="spellEnd"/>
+      <w:r>
+        <w:rPr>
+          <w:color w:val="00B050"/>
+        </w:rPr>
+        <w:t xml:space="preserve"> </w:t>
+      </w:r>
+      <w:proofErr w:type="spellStart"/>
+      <w:r>
+        <w:rPr>
+          <w:color w:val="00B050"/>
+        </w:rPr>
+        <w:t>chính</w:t>
+      </w:r>
+      <w:proofErr w:type="spellEnd"/>
+      <w:r>
+        <w:rPr>
+          <w:color w:val="00B050"/>
+        </w:rPr>
+        <w:t xml:space="preserve"> </w:t>
+      </w:r>
+      <w:proofErr w:type="spellStart"/>
+      <w:r>
+        <w:rPr>
+          <w:color w:val="00B050"/>
+        </w:rPr>
+        <w:t>bị</w:t>
+      </w:r>
+      <w:proofErr w:type="spellEnd"/>
+      <w:r>
+        <w:rPr>
+          <w:color w:val="00B050"/>
+        </w:rPr>
+        <w:t xml:space="preserve"> </w:t>
+      </w:r>
+      <w:proofErr w:type="spellStart"/>
+      <w:r>
+        <w:rPr>
+          <w:color w:val="00B050"/>
+        </w:rPr>
+        <w:t>đuổi</w:t>
+      </w:r>
+      <w:proofErr w:type="spellEnd"/>
+      <w:r>
+        <w:rPr>
+          <w:color w:val="00B050"/>
+        </w:rPr>
+        <w:t xml:space="preserve">, </w:t>
+      </w:r>
+      <w:proofErr w:type="spellStart"/>
+      <w:r>
+        <w:rPr>
+          <w:color w:val="00B050"/>
+        </w:rPr>
+        <w:t>chạy</w:t>
+      </w:r>
+      <w:proofErr w:type="spellEnd"/>
+      <w:r>
+        <w:rPr>
+          <w:color w:val="00B050"/>
+        </w:rPr>
+        <w:t xml:space="preserve"> </w:t>
+      </w:r>
+      <w:proofErr w:type="spellStart"/>
+      <w:r>
+        <w:rPr>
+          <w:color w:val="00B050"/>
+        </w:rPr>
+        <w:t>trốn</w:t>
+      </w:r>
+      <w:proofErr w:type="spellEnd"/>
+      <w:r>
+        <w:rPr>
+          <w:color w:val="00B050"/>
+        </w:rPr>
+        <w:t xml:space="preserve"> </w:t>
+      </w:r>
+      <w:proofErr w:type="spellStart"/>
+      <w:r>
+        <w:rPr>
+          <w:color w:val="00B050"/>
+        </w:rPr>
+        <w:t>ra</w:t>
+      </w:r>
+      <w:proofErr w:type="spellEnd"/>
+      <w:r>
+        <w:rPr>
+          <w:color w:val="00B050"/>
+        </w:rPr>
+        <w:t xml:space="preserve"> </w:t>
+      </w:r>
+      <w:proofErr w:type="spellStart"/>
+      <w:r>
+        <w:rPr>
+          <w:color w:val="00B050"/>
+        </w:rPr>
+        <w:t>nơi</w:t>
+      </w:r>
+      <w:proofErr w:type="spellEnd"/>
+      <w:r>
+        <w:rPr>
+          <w:color w:val="00B050"/>
+        </w:rPr>
+        <w:t xml:space="preserve"> </w:t>
+      </w:r>
+      <w:proofErr w:type="spellStart"/>
+      <w:r>
+        <w:rPr>
+          <w:color w:val="00B050"/>
+        </w:rPr>
+        <w:t>khác</w:t>
+      </w:r>
+      <w:proofErr w:type="spellEnd"/>
+      <w:r>
+        <w:rPr>
+          <w:color w:val="00B050"/>
+        </w:rPr>
+        <w:t>&gt;</w:t>
+      </w:r>
+      <w:r>
+        <w:rPr>
+          <w:color w:val="00B050"/>
+        </w:rPr>
+        <w:t xml:space="preserve"> </w:t>
+      </w:r>
+      <w:r>
+        <w:t>Rin</w:t>
+      </w:r>
+      <w:r>
+        <w:t xml:space="preserve"> </w:t>
+      </w:r>
+      <w:proofErr w:type="spellStart"/>
+      <w:r>
+        <w:t>bị</w:t>
+      </w:r>
+      <w:proofErr w:type="spellEnd"/>
+      <w:r>
+        <w:t xml:space="preserve"> </w:t>
+      </w:r>
+      <w:proofErr w:type="spellStart"/>
+      <w:r>
+        <w:t>kết</w:t>
+      </w:r>
+      <w:proofErr w:type="spellEnd"/>
+      <w:r>
+        <w:t xml:space="preserve"> </w:t>
+      </w:r>
+      <w:proofErr w:type="spellStart"/>
+      <w:r>
+        <w:t>tội</w:t>
+      </w:r>
+      <w:proofErr w:type="spellEnd"/>
+      <w:r>
+        <w:t xml:space="preserve"> </w:t>
+      </w:r>
+      <w:proofErr w:type="spellStart"/>
+      <w:r>
+        <w:t>là</w:t>
+      </w:r>
+      <w:proofErr w:type="spellEnd"/>
+      <w:r>
+        <w:t xml:space="preserve"> </w:t>
+      </w:r>
+      <w:proofErr w:type="spellStart"/>
+      <w:r>
+        <w:t>kẻ</w:t>
+      </w:r>
+      <w:proofErr w:type="spellEnd"/>
+      <w:r>
+        <w:t xml:space="preserve"> </w:t>
+      </w:r>
+      <w:proofErr w:type="spellStart"/>
+      <w:r>
+        <w:t>phản</w:t>
+      </w:r>
+      <w:proofErr w:type="spellEnd"/>
+      <w:r>
+        <w:t xml:space="preserve"> </w:t>
+      </w:r>
+      <w:proofErr w:type="spellStart"/>
+      <w:r>
+        <w:t>bội</w:t>
+      </w:r>
+      <w:proofErr w:type="spellEnd"/>
+      <w:r>
+        <w:t xml:space="preserve"> </w:t>
+      </w:r>
+      <w:proofErr w:type="spellStart"/>
+      <w:r>
+        <w:t>và</w:t>
+      </w:r>
+      <w:proofErr w:type="spellEnd"/>
+      <w:r>
+        <w:t xml:space="preserve"> </w:t>
+      </w:r>
+      <w:proofErr w:type="spellStart"/>
+      <w:r>
+        <w:t>bị</w:t>
+      </w:r>
+      <w:proofErr w:type="spellEnd"/>
+      <w:r>
+        <w:t xml:space="preserve"> </w:t>
+      </w:r>
+      <w:proofErr w:type="spellStart"/>
+      <w:r>
+        <w:t>bắt</w:t>
+      </w:r>
+      <w:proofErr w:type="spellEnd"/>
+      <w:r>
+        <w:t xml:space="preserve"> </w:t>
+      </w:r>
+      <w:proofErr w:type="spellStart"/>
+      <w:r>
+        <w:t>giữ</w:t>
+      </w:r>
+      <w:proofErr w:type="spellEnd"/>
+      <w:r>
+        <w:t xml:space="preserve"> </w:t>
+      </w:r>
+      <w:proofErr w:type="spellStart"/>
+      <w:r>
+        <w:t>chung</w:t>
+      </w:r>
+      <w:proofErr w:type="spellEnd"/>
+      <w:r>
+        <w:t xml:space="preserve"> </w:t>
+      </w:r>
+      <w:proofErr w:type="spellStart"/>
+      <w:r>
+        <w:t>với</w:t>
+      </w:r>
+      <w:proofErr w:type="spellEnd"/>
+      <w:r>
+        <w:t xml:space="preserve"> con </w:t>
+      </w:r>
+      <w:proofErr w:type="spellStart"/>
+      <w:r>
+        <w:t>người</w:t>
+      </w:r>
+      <w:proofErr w:type="spellEnd"/>
+      <w:r>
+        <w:t xml:space="preserve">. </w:t>
+      </w:r>
+      <w:r>
+        <w:rPr>
+          <w:color w:val="00B050"/>
+        </w:rPr>
+        <w:t xml:space="preserve"> &lt; </w:t>
+      </w:r>
+      <w:proofErr w:type="spellStart"/>
+      <w:r>
+        <w:rPr>
+          <w:color w:val="00B050"/>
+        </w:rPr>
+        <w:t>Cơ</w:t>
+      </w:r>
+      <w:proofErr w:type="spellEnd"/>
+      <w:r>
+        <w:rPr>
+          <w:color w:val="00B050"/>
+        </w:rPr>
+        <w:t xml:space="preserve"> </w:t>
+      </w:r>
+      <w:proofErr w:type="spellStart"/>
+      <w:r>
+        <w:rPr>
+          <w:color w:val="00B050"/>
+        </w:rPr>
+        <w:t>thể</w:t>
+      </w:r>
+      <w:proofErr w:type="spellEnd"/>
+      <w:r>
+        <w:rPr>
+          <w:color w:val="00B050"/>
+        </w:rPr>
+        <w:t xml:space="preserve"> </w:t>
+      </w:r>
+      <w:proofErr w:type="spellStart"/>
+      <w:r>
+        <w:rPr>
+          <w:color w:val="00B050"/>
+        </w:rPr>
+        <w:t>của</w:t>
+      </w:r>
+      <w:proofErr w:type="spellEnd"/>
+      <w:r>
+        <w:rPr>
+          <w:color w:val="00B050"/>
+        </w:rPr>
+        <w:t xml:space="preserve"> Rin </w:t>
+      </w:r>
+      <w:proofErr w:type="spellStart"/>
+      <w:r>
+        <w:rPr>
+          <w:color w:val="00B050"/>
+        </w:rPr>
+        <w:t>bị</w:t>
+      </w:r>
+      <w:proofErr w:type="spellEnd"/>
+      <w:r>
+        <w:rPr>
+          <w:color w:val="00B050"/>
+        </w:rPr>
+        <w:t xml:space="preserve"> </w:t>
+      </w:r>
+      <w:proofErr w:type="spellStart"/>
+      <w:r>
+        <w:rPr>
+          <w:color w:val="00B050"/>
+        </w:rPr>
+        <w:t>phá</w:t>
+      </w:r>
+      <w:proofErr w:type="spellEnd"/>
+      <w:r>
+        <w:rPr>
+          <w:color w:val="00B050"/>
+        </w:rPr>
+        <w:t xml:space="preserve"> </w:t>
+      </w:r>
+      <w:proofErr w:type="spellStart"/>
+      <w:r>
+        <w:rPr>
+          <w:color w:val="00B050"/>
+        </w:rPr>
+        <w:t>hủy</w:t>
+      </w:r>
+      <w:proofErr w:type="spellEnd"/>
+      <w:r>
+        <w:rPr>
+          <w:color w:val="00B050"/>
+        </w:rPr>
+        <w:t xml:space="preserve"> </w:t>
+      </w:r>
+      <w:proofErr w:type="spellStart"/>
+      <w:r>
+        <w:rPr>
+          <w:color w:val="00B050"/>
+        </w:rPr>
+        <w:t>nhưng</w:t>
+      </w:r>
+      <w:proofErr w:type="spellEnd"/>
+      <w:r>
+        <w:rPr>
+          <w:color w:val="00B050"/>
+        </w:rPr>
+        <w:t xml:space="preserve"> </w:t>
+      </w:r>
+      <w:proofErr w:type="spellStart"/>
+      <w:r>
+        <w:rPr>
+          <w:color w:val="00B050"/>
+        </w:rPr>
+        <w:t>cô</w:t>
+      </w:r>
+      <w:proofErr w:type="spellEnd"/>
+      <w:r>
+        <w:rPr>
+          <w:color w:val="00B050"/>
+        </w:rPr>
+        <w:t xml:space="preserve"> </w:t>
+      </w:r>
+      <w:proofErr w:type="spellStart"/>
+      <w:r>
+        <w:rPr>
+          <w:color w:val="00B050"/>
+        </w:rPr>
+        <w:t>vẫn</w:t>
+      </w:r>
+      <w:proofErr w:type="spellEnd"/>
+      <w:r>
+        <w:rPr>
+          <w:color w:val="00B050"/>
+        </w:rPr>
+        <w:t xml:space="preserve"> may </w:t>
+      </w:r>
+      <w:proofErr w:type="spellStart"/>
+      <w:r>
+        <w:rPr>
+          <w:color w:val="00B050"/>
+        </w:rPr>
+        <w:t>mắn</w:t>
+      </w:r>
+      <w:proofErr w:type="spellEnd"/>
+      <w:r>
+        <w:rPr>
+          <w:color w:val="00B050"/>
+        </w:rPr>
+        <w:t xml:space="preserve"> </w:t>
+      </w:r>
+      <w:proofErr w:type="spellStart"/>
+      <w:r>
+        <w:rPr>
+          <w:color w:val="00B050"/>
+        </w:rPr>
+        <w:t>sống</w:t>
+      </w:r>
+      <w:proofErr w:type="spellEnd"/>
+      <w:r>
+        <w:rPr>
+          <w:color w:val="00B050"/>
+        </w:rPr>
+        <w:t xml:space="preserve"> </w:t>
+      </w:r>
+      <w:proofErr w:type="spellStart"/>
+      <w:r>
+        <w:rPr>
+          <w:color w:val="00B050"/>
+        </w:rPr>
+        <w:t>sót</w:t>
+      </w:r>
+      <w:proofErr w:type="spellEnd"/>
+      <w:r>
+        <w:rPr>
+          <w:color w:val="00B050"/>
+        </w:rPr>
+        <w:t xml:space="preserve"> </w:t>
+      </w:r>
+      <w:proofErr w:type="spellStart"/>
+      <w:r>
+        <w:rPr>
+          <w:color w:val="00B050"/>
+        </w:rPr>
+        <w:t>và</w:t>
+      </w:r>
+      <w:proofErr w:type="spellEnd"/>
+      <w:r>
+        <w:rPr>
+          <w:color w:val="00B050"/>
+        </w:rPr>
+        <w:t xml:space="preserve"> </w:t>
+      </w:r>
+      <w:proofErr w:type="spellStart"/>
+      <w:r>
+        <w:rPr>
+          <w:color w:val="00B050"/>
+        </w:rPr>
+        <w:t>thoát</w:t>
+      </w:r>
+      <w:proofErr w:type="spellEnd"/>
+      <w:r>
+        <w:rPr>
+          <w:color w:val="00B050"/>
+        </w:rPr>
+        <w:t xml:space="preserve"> </w:t>
+      </w:r>
+      <w:proofErr w:type="spellStart"/>
+      <w:r>
+        <w:rPr>
+          <w:color w:val="00B050"/>
+        </w:rPr>
+        <w:t>ra</w:t>
+      </w:r>
+      <w:proofErr w:type="spellEnd"/>
+      <w:r>
+        <w:rPr>
+          <w:color w:val="00B050"/>
+        </w:rPr>
+        <w:t xml:space="preserve"> </w:t>
+      </w:r>
+      <w:proofErr w:type="spellStart"/>
+      <w:r>
+        <w:rPr>
+          <w:color w:val="00B050"/>
+        </w:rPr>
+        <w:t>được</w:t>
+      </w:r>
+      <w:proofErr w:type="spellEnd"/>
+      <w:r>
+        <w:rPr>
+          <w:color w:val="00B050"/>
+        </w:rPr>
+        <w:t xml:space="preserve"> &gt;</w:t>
+      </w:r>
+      <w:r>
+        <w:rPr>
+          <w:color w:val="00B050"/>
+        </w:rPr>
+        <w:t xml:space="preserve"> </w:t>
+      </w:r>
+    </w:p>
+    <w:p>
+      <w:pPr>
+        <w:ind w:firstLine="720"/>
+        <w:rPr>
+          <w:color w:val="00B050"/>
+        </w:rPr>
+      </w:pPr>
+    </w:p>
+    <w:p>
+      <w:pPr>
+        <w:ind w:firstLine="720"/>
+      </w:pPr>
+    </w:p>
+    <w:p>
+      <w:pPr>
+        <w:ind w:firstLine="720"/>
+      </w:pPr>
       <w:r>
         <w:t xml:space="preserve"> </w:t>
       </w:r>
@@ -7295,12 +8475,6 @@
 </file>
 
 <file path=customXml/item1.xml><?xml version="1.0" encoding="utf-8"?>
-<p:properties xmlns:p="http://schemas.microsoft.com/office/2006/metadata/properties" xmlns:xsi="http://www.w3.org/2001/XMLSchema-instance" xmlns:pc="http://schemas.microsoft.com/office/infopath/2007/PartnerControls">
-  <documentManagement/>
-</p:properties>
-</file>
-
-<file path=customXml/item2.xml><?xml version="1.0" encoding="utf-8"?>
 <?mso-contentType ?>
 <FormTemplates xmlns="http://schemas.microsoft.com/sharepoint/v3/contenttype/forms">
   <Display>DocumentLibraryForm</Display>
@@ -7309,7 +8483,17 @@
 </FormTemplates>
 </file>
 
+<file path=customXml/item2.xml><?xml version="1.0" encoding="utf-8"?>
+<p:properties xmlns:p="http://schemas.microsoft.com/office/2006/metadata/properties" xmlns:xsi="http://www.w3.org/2001/XMLSchema-instance" xmlns:pc="http://schemas.microsoft.com/office/infopath/2007/PartnerControls">
+  <documentManagement/>
+</p:properties>
+</file>
+
 <file path=customXml/item3.xml><?xml version="1.0" encoding="utf-8"?>
+<b:Sources xmlns:b="http://schemas.openxmlformats.org/officeDocument/2006/bibliography" xmlns="http://schemas.openxmlformats.org/officeDocument/2006/bibliography" SelectedStyle="\APASixthEditionOfficeOnline.xsl" StyleName="APA" Version="6"/>
+</file>
+
+<file path=customXml/item4.xml><?xml version="1.0" encoding="utf-8"?>
 <ct:contentTypeSchema xmlns:ct="http://schemas.microsoft.com/office/2006/metadata/contentType" xmlns:ma="http://schemas.microsoft.com/office/2006/metadata/properties/metaAttributes" ct:_="" ma:_="" ma:contentTypeName="Document" ma:contentTypeID="0x0101008B90AA873DD14E458541CA853342DF9A" ma:contentTypeVersion="4" ma:contentTypeDescription="Create a new document." ma:contentTypeScope="" ma:versionID="df51bef77cccb5b8c87db3fc38f20117">
   <xsd:schema xmlns:xsd="http://www.w3.org/2001/XMLSchema" xmlns:xs="http://www.w3.org/2001/XMLSchema" xmlns:p="http://schemas.microsoft.com/office/2006/metadata/properties" xmlns:ns3="c73b7d46-ef9b-4f6f-b8fa-29dae0410210" targetNamespace="http://schemas.microsoft.com/office/2006/metadata/properties" ma:root="true" ma:fieldsID="682aa560a944e76424c3dd5c064c6a0b" ns3:_="">
     <xsd:import namespace="c73b7d46-ef9b-4f6f-b8fa-29dae0410210"/>
@@ -7455,11 +8639,15 @@
 </ct:contentTypeSchema>
 </file>
 
-<file path=customXml/item4.xml><?xml version="1.0" encoding="utf-8"?>
-<b:Sources xmlns:b="http://schemas.openxmlformats.org/officeDocument/2006/bibliography" xmlns="http://schemas.openxmlformats.org/officeDocument/2006/bibliography" SelectedStyle="\APASixthEditionOfficeOnline.xsl" StyleName="APA" Version="6"/>
+<file path=customXml/itemProps1.xml><?xml version="1.0" encoding="utf-8"?>
+<ds:datastoreItem xmlns:ds="http://schemas.openxmlformats.org/officeDocument/2006/customXml" ds:itemID="{F5A6749E-E64A-4B96-947F-9C778FEDFAA8}">
+  <ds:schemaRefs>
+    <ds:schemaRef ds:uri="http://schemas.microsoft.com/sharepoint/v3/contenttype/forms"/>
+  </ds:schemaRefs>
+</ds:datastoreItem>
 </file>
 
-<file path=customXml/itemProps1.xml><?xml version="1.0" encoding="utf-8"?>
+<file path=customXml/itemProps2.xml><?xml version="1.0" encoding="utf-8"?>
 <ds:datastoreItem xmlns:ds="http://schemas.openxmlformats.org/officeDocument/2006/customXml" ds:itemID="{D0607029-3D1D-46E7-AAD9-AFF4D66CD7ED}">
   <ds:schemaRefs>
     <ds:schemaRef ds:uri="http://schemas.microsoft.com/office/2006/metadata/properties"/>
@@ -7468,15 +8656,15 @@
 </ds:datastoreItem>
 </file>
 
-<file path=customXml/itemProps2.xml><?xml version="1.0" encoding="utf-8"?>
-<ds:datastoreItem xmlns:ds="http://schemas.openxmlformats.org/officeDocument/2006/customXml" ds:itemID="{F5A6749E-E64A-4B96-947F-9C778FEDFAA8}">
+<file path=customXml/itemProps3.xml><?xml version="1.0" encoding="utf-8"?>
+<ds:datastoreItem xmlns:ds="http://schemas.openxmlformats.org/officeDocument/2006/customXml" ds:itemID="{66785922-80B5-4BED-B91F-EB77702CF935}">
   <ds:schemaRefs>
-    <ds:schemaRef ds:uri="http://schemas.microsoft.com/sharepoint/v3/contenttype/forms"/>
+    <ds:schemaRef ds:uri="http://schemas.openxmlformats.org/officeDocument/2006/bibliography"/>
   </ds:schemaRefs>
 </ds:datastoreItem>
 </file>
 
-<file path=customXml/itemProps3.xml><?xml version="1.0" encoding="utf-8"?>
+<file path=customXml/itemProps4.xml><?xml version="1.0" encoding="utf-8"?>
 <ds:datastoreItem xmlns:ds="http://schemas.openxmlformats.org/officeDocument/2006/customXml" ds:itemID="{35A2736D-67D7-4D1A-8DC2-B57E350992E1}">
   <ds:schemaRefs>
     <ds:schemaRef ds:uri="http://schemas.microsoft.com/office/2006/metadata/contentType"/>
@@ -7492,12 +8680,4 @@
     <ds:schemaRef ds:uri="http://schemas.microsoft.com/internal/obd"/>
   </ds:schemaRefs>
 </ds:datastoreItem>
-</file>
-
-<file path=customXml/itemProps4.xml><?xml version="1.0" encoding="utf-8"?>
-<ds:datastoreItem xmlns:ds="http://schemas.openxmlformats.org/officeDocument/2006/customXml" ds:itemID="{66785922-80B5-4BED-B91F-EB77702CF935}">
-  <ds:schemaRefs>
-    <ds:schemaRef ds:uri="http://schemas.openxmlformats.org/officeDocument/2006/bibliography"/>
-  </ds:schemaRefs>
-</ds:datastoreItem>
 </file>
</xml_diff>

<commit_message>
Viet lai plot cho chinh chu
</commit_message>
<xml_diff>
--- a/PLOT.docx
+++ b/PLOT.docx
@@ -7,16 +7,11 @@
         <w:pStyle w:val="Heading1"/>
       </w:pPr>
       <w:r>
-        <w:t xml:space="preserve">BỐI </w:t>
-      </w:r>
-      <w:proofErr w:type="gramStart"/>
-      <w:r>
-        <w:t xml:space="preserve">CẢNH </w:t>
+        <w:t xml:space="preserve">BỐI CẢNH </w:t>
       </w:r>
       <w:r>
         <w:t>:</w:t>
       </w:r>
-      <w:proofErr w:type="gramEnd"/>
       <w:r>
         <w:t xml:space="preserve"> </w:t>
       </w:r>
@@ -120,17 +115,12 @@
         <w:t xml:space="preserve"> </w:t>
       </w:r>
       <w:proofErr w:type="spellStart"/>
-      <w:proofErr w:type="gramStart"/>
       <w:r>
         <w:t>truyện</w:t>
       </w:r>
       <w:proofErr w:type="spellEnd"/>
       <w:r>
-        <w:t xml:space="preserve"> :</w:t>
-      </w:r>
-      <w:proofErr w:type="gramEnd"/>
-      <w:r>
-        <w:t xml:space="preserve"> </w:t>
+        <w:t xml:space="preserve"> : </w:t>
       </w:r>
     </w:p>
     <w:p>
@@ -244,18 +234,13 @@
       </w:r>
       <w:proofErr w:type="spellEnd"/>
       <w:r>
-        <w:t xml:space="preserve"> </w:t>
-      </w:r>
-      <w:proofErr w:type="gramStart"/>
-      <w:r>
-        <w:t xml:space="preserve">( </w:t>
+        <w:t xml:space="preserve"> ( </w:t>
       </w:r>
       <w:proofErr w:type="spellStart"/>
       <w:r>
         <w:t>Giống</w:t>
       </w:r>
       <w:proofErr w:type="spellEnd"/>
-      <w:proofErr w:type="gramEnd"/>
       <w:r>
         <w:t xml:space="preserve"> adventure time )</w:t>
       </w:r>
@@ -309,7 +294,6 @@
         <w:t xml:space="preserve"> </w:t>
       </w:r>
       <w:proofErr w:type="spellStart"/>
-      <w:proofErr w:type="gramStart"/>
       <w:r>
         <w:t>thế</w:t>
       </w:r>
@@ -317,7 +301,6 @@
       <w:r>
         <w:t xml:space="preserve"> :</w:t>
       </w:r>
-      <w:proofErr w:type="gramEnd"/>
     </w:p>
     <w:p>
       <w:pPr>
@@ -401,17 +384,12 @@
         <w:t xml:space="preserve"> </w:t>
       </w:r>
       <w:proofErr w:type="spellStart"/>
-      <w:proofErr w:type="gramStart"/>
       <w:r>
         <w:t>thế</w:t>
       </w:r>
       <w:proofErr w:type="spellEnd"/>
       <w:r>
-        <w:t xml:space="preserve"> :</w:t>
-      </w:r>
-      <w:proofErr w:type="gramEnd"/>
-      <w:r>
-        <w:t xml:space="preserve"> </w:t>
+        <w:t xml:space="preserve"> : </w:t>
       </w:r>
       <w:proofErr w:type="spellStart"/>
       <w:r>
@@ -511,7 +489,6 @@
         <w:t xml:space="preserve"> </w:t>
       </w:r>
       <w:proofErr w:type="spellStart"/>
-      <w:proofErr w:type="gramStart"/>
       <w:r>
         <w:t>thế</w:t>
       </w:r>
@@ -519,7 +496,6 @@
       <w:r>
         <w:t xml:space="preserve"> :</w:t>
       </w:r>
-      <w:proofErr w:type="gramEnd"/>
     </w:p>
     <w:p>
       <w:pPr>
@@ -543,15 +519,7 @@
       </w:r>
       <w:proofErr w:type="spellEnd"/>
       <w:r>
-        <w:t xml:space="preserve"> </w:t>
-      </w:r>
-      <w:proofErr w:type="gramStart"/>
-      <w:r>
-        <w:t>dark :</w:t>
-      </w:r>
-      <w:proofErr w:type="gramEnd"/>
-      <w:r>
-        <w:t xml:space="preserve"> </w:t>
+        <w:t xml:space="preserve"> dark : </w:t>
       </w:r>
     </w:p>
     <w:p>
@@ -1322,7 +1290,6 @@
         <w:t xml:space="preserve"> </w:t>
       </w:r>
       <w:proofErr w:type="spellStart"/>
-      <w:proofErr w:type="gramStart"/>
       <w:r>
         <w:t>quyền</w:t>
       </w:r>
@@ -1338,7 +1305,6 @@
         <w:t>gọi</w:t>
       </w:r>
       <w:proofErr w:type="spellEnd"/>
-      <w:proofErr w:type="gramEnd"/>
       <w:r>
         <w:t xml:space="preserve"> </w:t>
       </w:r>
@@ -1400,17 +1366,12 @@
         <w:t xml:space="preserve"> </w:t>
       </w:r>
       <w:proofErr w:type="spellStart"/>
-      <w:proofErr w:type="gramStart"/>
       <w:r>
         <w:t>thế</w:t>
       </w:r>
       <w:proofErr w:type="spellEnd"/>
       <w:r>
-        <w:t xml:space="preserve"> :</w:t>
-      </w:r>
-      <w:proofErr w:type="gramEnd"/>
-      <w:r>
-        <w:t xml:space="preserve"> </w:t>
+        <w:t xml:space="preserve"> : </w:t>
       </w:r>
     </w:p>
     <w:p>
@@ -1728,7 +1689,6 @@
         <w:t xml:space="preserve"> </w:t>
       </w:r>
       <w:proofErr w:type="spellStart"/>
-      <w:proofErr w:type="gramStart"/>
       <w:r>
         <w:t>hơn</w:t>
       </w:r>
@@ -1736,7 +1696,6 @@
       <w:r>
         <w:t xml:space="preserve"> :</w:t>
       </w:r>
-      <w:proofErr w:type="gramEnd"/>
     </w:p>
     <w:p>
       <w:pPr>
@@ -1788,17 +1747,12 @@
         <w:t xml:space="preserve"> </w:t>
       </w:r>
       <w:proofErr w:type="spellStart"/>
-      <w:proofErr w:type="gramStart"/>
       <w:r>
         <w:t>Loạn</w:t>
       </w:r>
       <w:proofErr w:type="spellEnd"/>
       <w:r>
-        <w:t xml:space="preserve"> :</w:t>
-      </w:r>
-      <w:proofErr w:type="gramEnd"/>
-      <w:r>
-        <w:t xml:space="preserve"> </w:t>
+        <w:t xml:space="preserve"> : </w:t>
       </w:r>
       <w:proofErr w:type="spellStart"/>
       <w:r>
@@ -1842,17 +1796,12 @@
         <w:t xml:space="preserve"> ma </w:t>
       </w:r>
       <w:proofErr w:type="spellStart"/>
-      <w:proofErr w:type="gramStart"/>
       <w:r>
         <w:t>đạo</w:t>
       </w:r>
       <w:proofErr w:type="spellEnd"/>
       <w:r>
-        <w:t xml:space="preserve"> :</w:t>
-      </w:r>
-      <w:proofErr w:type="gramEnd"/>
-      <w:r>
-        <w:t xml:space="preserve"> </w:t>
+        <w:t xml:space="preserve"> : </w:t>
       </w:r>
       <w:proofErr w:type="spellStart"/>
       <w:r>
@@ -1920,17 +1869,12 @@
         <w:t xml:space="preserve"> </w:t>
       </w:r>
       <w:proofErr w:type="spellStart"/>
-      <w:proofErr w:type="gramStart"/>
       <w:r>
         <w:t>chết</w:t>
       </w:r>
       <w:proofErr w:type="spellEnd"/>
       <w:r>
-        <w:t xml:space="preserve"> :</w:t>
-      </w:r>
-      <w:proofErr w:type="gramEnd"/>
-      <w:r>
-        <w:t xml:space="preserve"> Vampire </w:t>
+        <w:t xml:space="preserve"> : Vampire </w:t>
       </w:r>
       <w:proofErr w:type="spellStart"/>
       <w:r>
@@ -2537,7 +2481,6 @@
         <w:t xml:space="preserve"> Triangle </w:t>
       </w:r>
       <w:proofErr w:type="spellStart"/>
-      <w:proofErr w:type="gramStart"/>
       <w:r>
         <w:t>gốc</w:t>
       </w:r>
@@ -2545,7 +2488,6 @@
       <w:r>
         <w:t xml:space="preserve"> :</w:t>
       </w:r>
-      <w:proofErr w:type="gramEnd"/>
     </w:p>
     <w:p>
       <w:pPr>
@@ -3300,11 +3242,9 @@
         <w:t>Tuổi</w:t>
       </w:r>
       <w:proofErr w:type="spellEnd"/>
-      <w:proofErr w:type="gramStart"/>
       <w:r>
         <w:t>: ??</w:t>
       </w:r>
-      <w:proofErr w:type="gramEnd"/>
     </w:p>
     <w:p>
       <w:pPr>
@@ -3946,6 +3886,15 @@
       <w:r>
         <w:t xml:space="preserve">: </w:t>
       </w:r>
+    </w:p>
+    <w:p>
+      <w:pPr>
+        <w:pStyle w:val="ListParagraph"/>
+        <w:numPr>
+          <w:ilvl w:val="2"/>
+          <w:numId w:val="2"/>
+        </w:numPr>
+      </w:pPr>
       <w:proofErr w:type="spellStart"/>
       <w:r>
         <w:t>Giống</w:t>
@@ -4192,7 +4141,19 @@
       </w:r>
       <w:proofErr w:type="spellEnd"/>
       <w:r>
-        <w:t xml:space="preserve">. </w:t>
+        <w:t>.</w:t>
+      </w:r>
+    </w:p>
+    <w:p>
+      <w:pPr>
+        <w:pStyle w:val="ListParagraph"/>
+        <w:numPr>
+          <w:ilvl w:val="2"/>
+          <w:numId w:val="2"/>
+        </w:numPr>
+      </w:pPr>
+      <w:r>
+        <w:t xml:space="preserve"> </w:t>
       </w:r>
       <w:proofErr w:type="spellStart"/>
       <w:r>
@@ -5051,7 +5012,6 @@
         <w:t xml:space="preserve"> </w:t>
       </w:r>
       <w:proofErr w:type="spellStart"/>
-      <w:proofErr w:type="gramStart"/>
       <w:r>
         <w:t>chính</w:t>
       </w:r>
@@ -5064,7 +5024,6 @@
         <w:t>nhân</w:t>
       </w:r>
       <w:proofErr w:type="spellEnd"/>
-      <w:proofErr w:type="gramEnd"/>
       <w:r>
         <w:t xml:space="preserve"> </w:t>
       </w:r>
@@ -5781,13 +5740,8 @@
         <w:t>trước</w:t>
       </w:r>
       <w:proofErr w:type="spellEnd"/>
-      <w:proofErr w:type="gramStart"/>
-      <w:r>
-        <w:t>) .</w:t>
-      </w:r>
-      <w:proofErr w:type="gramEnd"/>
-      <w:r>
-        <w:t xml:space="preserve"> </w:t>
+      <w:r>
+        <w:t xml:space="preserve">) . </w:t>
       </w:r>
       <w:r>
         <w:t xml:space="preserve"> </w:t>
@@ -5950,7 +5904,6 @@
         <w:t>mới</w:t>
       </w:r>
       <w:proofErr w:type="spellEnd"/>
-      <w:proofErr w:type="gramStart"/>
       <w:r>
         <w:rPr>
           <w:color w:val="C00000"/>
@@ -5958,11 +5911,7 @@
         <w:t>’</w:t>
       </w:r>
       <w:r>
-        <w:t xml:space="preserve"> ,</w:t>
-      </w:r>
-      <w:proofErr w:type="gramEnd"/>
-      <w:r>
-        <w:t xml:space="preserve"> </w:t>
+        <w:t xml:space="preserve"> , </w:t>
       </w:r>
       <w:proofErr w:type="spellStart"/>
       <w:r>
@@ -6296,502 +6245,494 @@
       </w:r>
       <w:proofErr w:type="spellEnd"/>
       <w:r>
-        <w:t xml:space="preserve"> </w:t>
-      </w:r>
-      <w:proofErr w:type="gramStart"/>
+        <w:t xml:space="preserve"> cô</w:t>
+      </w:r>
+      <w:r>
+        <w:t xml:space="preserve"> </w:t>
+      </w:r>
+      <w:r>
+        <w:t xml:space="preserve">. </w:t>
+      </w:r>
+      <w:proofErr w:type="spellStart"/>
+      <w:r>
+        <w:t>Nhân</w:t>
+      </w:r>
+      <w:proofErr w:type="spellEnd"/>
+      <w:r>
+        <w:t xml:space="preserve"> </w:t>
+      </w:r>
+      <w:proofErr w:type="spellStart"/>
+      <w:r>
+        <w:t>vật</w:t>
+      </w:r>
+      <w:proofErr w:type="spellEnd"/>
+      <w:r>
+        <w:t xml:space="preserve"> </w:t>
+      </w:r>
+      <w:proofErr w:type="spellStart"/>
+      <w:r>
+        <w:t>chính</w:t>
+      </w:r>
+      <w:proofErr w:type="spellEnd"/>
+      <w:r>
+        <w:t xml:space="preserve"> </w:t>
+      </w:r>
+      <w:proofErr w:type="spellStart"/>
+      <w:r>
+        <w:t>và</w:t>
+      </w:r>
+      <w:proofErr w:type="spellEnd"/>
+      <w:r>
+        <w:t xml:space="preserve"> Rin </w:t>
+      </w:r>
+      <w:proofErr w:type="spellStart"/>
+      <w:r>
+        <w:t>gặp</w:t>
+      </w:r>
+      <w:proofErr w:type="spellEnd"/>
+      <w:r>
+        <w:t xml:space="preserve"> </w:t>
+      </w:r>
+      <w:proofErr w:type="spellStart"/>
+      <w:r>
+        <w:t>nhau</w:t>
+      </w:r>
+      <w:proofErr w:type="spellEnd"/>
+      <w:r>
+        <w:t xml:space="preserve"> </w:t>
+      </w:r>
+      <w:proofErr w:type="spellStart"/>
+      <w:r>
+        <w:t>một</w:t>
+      </w:r>
+      <w:proofErr w:type="spellEnd"/>
+      <w:r>
+        <w:t xml:space="preserve"> </w:t>
+      </w:r>
+      <w:proofErr w:type="spellStart"/>
+      <w:r>
+        <w:t>vài</w:t>
+      </w:r>
+      <w:proofErr w:type="spellEnd"/>
+      <w:r>
+        <w:t xml:space="preserve"> </w:t>
+      </w:r>
+      <w:proofErr w:type="spellStart"/>
+      <w:r>
+        <w:t>ngày</w:t>
+      </w:r>
+      <w:proofErr w:type="spellEnd"/>
+      <w:r>
+        <w:t xml:space="preserve">, </w:t>
+      </w:r>
+      <w:proofErr w:type="spellStart"/>
+      <w:r>
+        <w:t>sau</w:t>
+      </w:r>
+      <w:proofErr w:type="spellEnd"/>
+      <w:r>
+        <w:t xml:space="preserve"> </w:t>
+      </w:r>
+      <w:proofErr w:type="spellStart"/>
+      <w:r>
+        <w:t>khi</w:t>
+      </w:r>
+      <w:proofErr w:type="spellEnd"/>
+      <w:r>
+        <w:t xml:space="preserve"> Triangle Man </w:t>
+      </w:r>
+      <w:proofErr w:type="spellStart"/>
+      <w:r>
+        <w:t>xâm</w:t>
+      </w:r>
+      <w:proofErr w:type="spellEnd"/>
+      <w:r>
+        <w:t xml:space="preserve"> </w:t>
+      </w:r>
+      <w:proofErr w:type="spellStart"/>
+      <w:r>
+        <w:t>lược</w:t>
+      </w:r>
+      <w:proofErr w:type="spellEnd"/>
+      <w:r>
+        <w:t xml:space="preserve"> </w:t>
+      </w:r>
+      <w:proofErr w:type="spellStart"/>
+      <w:r>
+        <w:t>trái</w:t>
+      </w:r>
+      <w:proofErr w:type="spellEnd"/>
+      <w:r>
+        <w:t xml:space="preserve"> </w:t>
+      </w:r>
+      <w:proofErr w:type="spellStart"/>
+      <w:r>
+        <w:lastRenderedPageBreak/>
+        <w:t>đất</w:t>
+      </w:r>
+      <w:proofErr w:type="spellEnd"/>
+      <w:r>
+        <w:t xml:space="preserve">, </w:t>
+      </w:r>
+      <w:proofErr w:type="spellStart"/>
       <w:r>
         <w:t>cô</w:t>
       </w:r>
-      <w:r>
-        <w:t xml:space="preserve"> </w:t>
-      </w:r>
+      <w:proofErr w:type="spellEnd"/>
+      <w:r>
+        <w:t xml:space="preserve"> </w:t>
+      </w:r>
+      <w:proofErr w:type="spellStart"/>
+      <w:r>
+        <w:t>trốn</w:t>
+      </w:r>
+      <w:proofErr w:type="spellEnd"/>
+      <w:r>
+        <w:t xml:space="preserve"> </w:t>
+      </w:r>
+      <w:proofErr w:type="spellStart"/>
+      <w:r>
+        <w:t>chui</w:t>
+      </w:r>
+      <w:proofErr w:type="spellEnd"/>
+      <w:r>
+        <w:t xml:space="preserve"> </w:t>
+      </w:r>
+      <w:proofErr w:type="spellStart"/>
+      <w:r>
+        <w:t>lủi</w:t>
+      </w:r>
+      <w:proofErr w:type="spellEnd"/>
+      <w:r>
+        <w:t xml:space="preserve"> </w:t>
+      </w:r>
+      <w:proofErr w:type="spellStart"/>
+      <w:r>
+        <w:t>để</w:t>
+      </w:r>
+      <w:proofErr w:type="spellEnd"/>
+      <w:r>
+        <w:t xml:space="preserve"> </w:t>
+      </w:r>
+      <w:proofErr w:type="spellStart"/>
+      <w:r>
+        <w:t>tránh</w:t>
+      </w:r>
+      <w:proofErr w:type="spellEnd"/>
+      <w:r>
+        <w:t xml:space="preserve"> </w:t>
+      </w:r>
+      <w:proofErr w:type="spellStart"/>
+      <w:r>
+        <w:t>bị</w:t>
+      </w:r>
+      <w:proofErr w:type="spellEnd"/>
+      <w:r>
+        <w:t xml:space="preserve"> </w:t>
+      </w:r>
+      <w:proofErr w:type="spellStart"/>
+      <w:r>
+        <w:t>bắt</w:t>
+      </w:r>
+      <w:proofErr w:type="spellEnd"/>
+      <w:r>
+        <w:t xml:space="preserve"> </w:t>
+      </w:r>
+      <w:proofErr w:type="spellStart"/>
+      <w:r>
+        <w:t>làm</w:t>
+      </w:r>
+      <w:proofErr w:type="spellEnd"/>
+      <w:r>
+        <w:t xml:space="preserve"> </w:t>
+      </w:r>
+      <w:proofErr w:type="spellStart"/>
+      <w:r>
+        <w:t>nô</w:t>
+      </w:r>
+      <w:proofErr w:type="spellEnd"/>
+      <w:r>
+        <w:t xml:space="preserve"> </w:t>
+      </w:r>
+      <w:proofErr w:type="spellStart"/>
+      <w:r>
+        <w:t>lệ</w:t>
+      </w:r>
+      <w:proofErr w:type="spellEnd"/>
+      <w:r>
+        <w:t xml:space="preserve"> </w:t>
+      </w:r>
+      <w:proofErr w:type="spellStart"/>
+      <w:r>
+        <w:t>và</w:t>
+      </w:r>
+      <w:proofErr w:type="spellEnd"/>
+      <w:r>
+        <w:t xml:space="preserve"> </w:t>
+      </w:r>
+      <w:proofErr w:type="spellStart"/>
+      <w:r>
+        <w:t>bị</w:t>
+      </w:r>
+      <w:proofErr w:type="spellEnd"/>
+      <w:r>
+        <w:t xml:space="preserve"> Rin </w:t>
+      </w:r>
+      <w:proofErr w:type="spellStart"/>
+      <w:r>
+        <w:t>bắt</w:t>
+      </w:r>
+      <w:proofErr w:type="spellEnd"/>
+      <w:r>
+        <w:t xml:space="preserve"> </w:t>
+      </w:r>
+      <w:proofErr w:type="spellStart"/>
+      <w:r>
+        <w:t>gặp</w:t>
+      </w:r>
+      <w:proofErr w:type="spellEnd"/>
       <w:r>
         <w:t>.</w:t>
       </w:r>
-      <w:proofErr w:type="gramEnd"/>
-      <w:r>
-        <w:t xml:space="preserve"> </w:t>
-      </w:r>
-      <w:proofErr w:type="spellStart"/>
-      <w:r>
+      <w:r>
+        <w:t xml:space="preserve"> Rin </w:t>
+      </w:r>
+      <w:proofErr w:type="spellStart"/>
+      <w:r>
+        <w:t>dẫn</w:t>
+      </w:r>
+      <w:proofErr w:type="spellEnd"/>
+      <w:r>
+        <w:t xml:space="preserve"> </w:t>
+      </w:r>
+      <w:proofErr w:type="spellStart"/>
+      <w:r>
+        <w:t>nhân</w:t>
+      </w:r>
+      <w:proofErr w:type="spellEnd"/>
+      <w:r>
+        <w:t xml:space="preserve"> </w:t>
+      </w:r>
+      <w:proofErr w:type="spellStart"/>
+      <w:r>
+        <w:t>vật</w:t>
+      </w:r>
+      <w:proofErr w:type="spellEnd"/>
+      <w:r>
+        <w:t xml:space="preserve"> </w:t>
+      </w:r>
+      <w:proofErr w:type="spellStart"/>
+      <w:r>
+        <w:t>chính</w:t>
+      </w:r>
+      <w:proofErr w:type="spellEnd"/>
+      <w:r>
+        <w:t xml:space="preserve"> </w:t>
+      </w:r>
+      <w:proofErr w:type="spellStart"/>
+      <w:r>
+        <w:t>đến</w:t>
+      </w:r>
+      <w:proofErr w:type="spellEnd"/>
+      <w:r>
+        <w:t xml:space="preserve"> </w:t>
+      </w:r>
+      <w:proofErr w:type="spellStart"/>
+      <w:r>
+        <w:t>một</w:t>
+      </w:r>
+      <w:proofErr w:type="spellEnd"/>
+      <w:r>
+        <w:t xml:space="preserve"> </w:t>
+      </w:r>
+      <w:proofErr w:type="spellStart"/>
+      <w:r>
+        <w:t>nơi</w:t>
+      </w:r>
+      <w:proofErr w:type="spellEnd"/>
+      <w:r>
+        <w:t xml:space="preserve"> an </w:t>
+      </w:r>
+      <w:proofErr w:type="spellStart"/>
+      <w:r>
+        <w:t>toàn</w:t>
+      </w:r>
+      <w:proofErr w:type="spellEnd"/>
+      <w:r>
+        <w:t xml:space="preserve">. Sau </w:t>
+      </w:r>
+      <w:proofErr w:type="spellStart"/>
+      <w:r>
+        <w:t>đó</w:t>
+      </w:r>
+      <w:proofErr w:type="spellEnd"/>
+      <w:r>
+        <w:t xml:space="preserve">, Rin </w:t>
+      </w:r>
+      <w:proofErr w:type="spellStart"/>
+      <w:r>
+        <w:t>bị</w:t>
+      </w:r>
+      <w:proofErr w:type="spellEnd"/>
+      <w:r>
+        <w:t xml:space="preserve"> </w:t>
+      </w:r>
+      <w:proofErr w:type="spellStart"/>
+      <w:r>
+        <w:t>một</w:t>
+      </w:r>
+      <w:proofErr w:type="spellEnd"/>
+      <w:r>
+        <w:t xml:space="preserve"> triangle Man </w:t>
+      </w:r>
+      <w:proofErr w:type="spellStart"/>
+      <w:r>
+        <w:t>khác</w:t>
+      </w:r>
+      <w:proofErr w:type="spellEnd"/>
+      <w:r>
+        <w:t xml:space="preserve"> </w:t>
+      </w:r>
+      <w:proofErr w:type="spellStart"/>
+      <w:r>
+        <w:t>bắt</w:t>
+      </w:r>
+      <w:proofErr w:type="spellEnd"/>
+      <w:r>
+        <w:t xml:space="preserve"> </w:t>
+      </w:r>
+      <w:proofErr w:type="spellStart"/>
+      <w:r>
+        <w:t>gặp</w:t>
+      </w:r>
+      <w:proofErr w:type="spellEnd"/>
+      <w:r>
+        <w:t xml:space="preserve"> </w:t>
+      </w:r>
+      <w:proofErr w:type="spellStart"/>
+      <w:r>
+        <w:t>đi</w:t>
+      </w:r>
+      <w:proofErr w:type="spellEnd"/>
+      <w:r>
+        <w:t xml:space="preserve"> </w:t>
+      </w:r>
+      <w:proofErr w:type="spellStart"/>
+      <w:r>
+        <w:t>cùng</w:t>
+      </w:r>
+      <w:proofErr w:type="spellEnd"/>
+      <w:r>
+        <w:t xml:space="preserve"> </w:t>
+      </w:r>
+      <w:proofErr w:type="spellStart"/>
+      <w:r>
+        <w:t>với</w:t>
+      </w:r>
+      <w:proofErr w:type="spellEnd"/>
+      <w:r>
+        <w:t xml:space="preserve"> </w:t>
+      </w:r>
+      <w:proofErr w:type="spellStart"/>
+      <w:r>
+        <w:t>một</w:t>
+      </w:r>
+      <w:proofErr w:type="spellEnd"/>
+      <w:r>
+        <w:t xml:space="preserve"> con </w:t>
+      </w:r>
+      <w:proofErr w:type="spellStart"/>
+      <w:r>
+        <w:t>người</w:t>
+      </w:r>
+      <w:proofErr w:type="spellEnd"/>
+      <w:r>
+        <w:t>.</w:t>
+      </w:r>
+      <w:r>
+        <w:t xml:space="preserve"> </w:t>
+      </w:r>
+      <w:r>
+        <w:rPr>
+          <w:color w:val="00B050"/>
+        </w:rPr>
+        <w:t xml:space="preserve">&lt; </w:t>
+      </w:r>
+      <w:proofErr w:type="spellStart"/>
+      <w:r>
+        <w:rPr>
+          <w:color w:val="00B050"/>
+        </w:rPr>
         <w:t>Nhân</w:t>
       </w:r>
       <w:proofErr w:type="spellEnd"/>
       <w:r>
-        <w:t xml:space="preserve"> </w:t>
-      </w:r>
-      <w:proofErr w:type="spellStart"/>
-      <w:r>
+        <w:rPr>
+          <w:color w:val="00B050"/>
+        </w:rPr>
+        <w:t xml:space="preserve"> </w:t>
+      </w:r>
+      <w:proofErr w:type="spellStart"/>
+      <w:r>
+        <w:rPr>
+          <w:color w:val="00B050"/>
+        </w:rPr>
         <w:t>vật</w:t>
       </w:r>
       <w:proofErr w:type="spellEnd"/>
       <w:r>
-        <w:t xml:space="preserve"> </w:t>
-      </w:r>
-      <w:proofErr w:type="spellStart"/>
-      <w:r>
+        <w:rPr>
+          <w:color w:val="00B050"/>
+        </w:rPr>
+        <w:t xml:space="preserve"> </w:t>
+      </w:r>
+      <w:proofErr w:type="spellStart"/>
+      <w:r>
+        <w:rPr>
+          <w:color w:val="00B050"/>
+        </w:rPr>
         <w:t>chính</w:t>
       </w:r>
       <w:proofErr w:type="spellEnd"/>
       <w:r>
-        <w:t xml:space="preserve"> </w:t>
-      </w:r>
-      <w:proofErr w:type="spellStart"/>
-      <w:r>
-        <w:t>và</w:t>
-      </w:r>
-      <w:proofErr w:type="spellEnd"/>
-      <w:r>
-        <w:t xml:space="preserve"> Rin </w:t>
-      </w:r>
-      <w:proofErr w:type="spellStart"/>
-      <w:r>
-        <w:t>gặp</w:t>
-      </w:r>
-      <w:proofErr w:type="spellEnd"/>
-      <w:r>
-        <w:t xml:space="preserve"> </w:t>
-      </w:r>
-      <w:proofErr w:type="spellStart"/>
-      <w:r>
-        <w:t>nhau</w:t>
-      </w:r>
-      <w:proofErr w:type="spellEnd"/>
-      <w:r>
-        <w:t xml:space="preserve"> </w:t>
-      </w:r>
-      <w:proofErr w:type="spellStart"/>
-      <w:r>
-        <w:t>một</w:t>
-      </w:r>
-      <w:proofErr w:type="spellEnd"/>
-      <w:r>
-        <w:t xml:space="preserve"> </w:t>
-      </w:r>
-      <w:proofErr w:type="spellStart"/>
-      <w:r>
-        <w:t>vài</w:t>
-      </w:r>
-      <w:proofErr w:type="spellEnd"/>
-      <w:r>
-        <w:t xml:space="preserve"> </w:t>
-      </w:r>
-      <w:proofErr w:type="spellStart"/>
-      <w:r>
-        <w:t>ngày</w:t>
-      </w:r>
-      <w:proofErr w:type="spellEnd"/>
-      <w:r>
+        <w:rPr>
+          <w:color w:val="00B050"/>
+        </w:rPr>
+        <w:t xml:space="preserve"> </w:t>
+      </w:r>
+      <w:proofErr w:type="spellStart"/>
+      <w:r>
+        <w:rPr>
+          <w:color w:val="00B050"/>
+        </w:rPr>
+        <w:t>bị</w:t>
+      </w:r>
+      <w:proofErr w:type="spellEnd"/>
+      <w:r>
+        <w:rPr>
+          <w:color w:val="00B050"/>
+        </w:rPr>
+        <w:t xml:space="preserve"> </w:t>
+      </w:r>
+      <w:proofErr w:type="spellStart"/>
+      <w:r>
+        <w:rPr>
+          <w:color w:val="00B050"/>
+        </w:rPr>
+        <w:t>đuổi</w:t>
+      </w:r>
+      <w:proofErr w:type="spellEnd"/>
+      <w:r>
+        <w:rPr>
+          <w:color w:val="00B050"/>
+        </w:rPr>
         <w:t xml:space="preserve">, </w:t>
       </w:r>
       <w:proofErr w:type="spellStart"/>
       <w:r>
-        <w:t>sau</w:t>
-      </w:r>
-      <w:proofErr w:type="spellEnd"/>
-      <w:r>
-        <w:t xml:space="preserve"> </w:t>
-      </w:r>
-      <w:proofErr w:type="spellStart"/>
-      <w:r>
-        <w:t>khi</w:t>
-      </w:r>
-      <w:proofErr w:type="spellEnd"/>
-      <w:r>
-        <w:t xml:space="preserve"> Triangle Man </w:t>
-      </w:r>
-      <w:proofErr w:type="spellStart"/>
-      <w:r>
-        <w:t>xâm</w:t>
-      </w:r>
-      <w:proofErr w:type="spellEnd"/>
-      <w:r>
-        <w:t xml:space="preserve"> </w:t>
-      </w:r>
-      <w:proofErr w:type="spellStart"/>
-      <w:r>
-        <w:t>lược</w:t>
-      </w:r>
-      <w:proofErr w:type="spellEnd"/>
-      <w:r>
-        <w:t xml:space="preserve"> </w:t>
-      </w:r>
-      <w:proofErr w:type="spellStart"/>
-      <w:r>
-        <w:t>trái</w:t>
-      </w:r>
-      <w:proofErr w:type="spellEnd"/>
-      <w:r>
-        <w:t xml:space="preserve"> </w:t>
-      </w:r>
-      <w:proofErr w:type="spellStart"/>
-      <w:r>
-        <w:t>đất</w:t>
-      </w:r>
-      <w:proofErr w:type="spellEnd"/>
-      <w:r>
-        <w:t xml:space="preserve">, </w:t>
-      </w:r>
-      <w:proofErr w:type="spellStart"/>
-      <w:r>
-        <w:t>cô</w:t>
-      </w:r>
-      <w:proofErr w:type="spellEnd"/>
-      <w:r>
-        <w:t xml:space="preserve"> </w:t>
-      </w:r>
-      <w:proofErr w:type="spellStart"/>
-      <w:r>
-        <w:t>trốn</w:t>
-      </w:r>
-      <w:proofErr w:type="spellEnd"/>
-      <w:r>
-        <w:t xml:space="preserve"> </w:t>
-      </w:r>
-      <w:proofErr w:type="spellStart"/>
-      <w:r>
-        <w:t>chui</w:t>
-      </w:r>
-      <w:proofErr w:type="spellEnd"/>
-      <w:r>
-        <w:t xml:space="preserve"> </w:t>
-      </w:r>
-      <w:proofErr w:type="spellStart"/>
-      <w:r>
-        <w:t>lủi</w:t>
-      </w:r>
-      <w:proofErr w:type="spellEnd"/>
-      <w:r>
-        <w:t xml:space="preserve"> </w:t>
-      </w:r>
-      <w:proofErr w:type="spellStart"/>
-      <w:r>
-        <w:t>để</w:t>
-      </w:r>
-      <w:proofErr w:type="spellEnd"/>
-      <w:r>
-        <w:t xml:space="preserve"> </w:t>
-      </w:r>
-      <w:proofErr w:type="spellStart"/>
-      <w:r>
-        <w:t>tránh</w:t>
-      </w:r>
-      <w:proofErr w:type="spellEnd"/>
-      <w:r>
-        <w:t xml:space="preserve"> </w:t>
-      </w:r>
-      <w:proofErr w:type="spellStart"/>
-      <w:r>
-        <w:t>bị</w:t>
-      </w:r>
-      <w:proofErr w:type="spellEnd"/>
-      <w:r>
-        <w:t xml:space="preserve"> </w:t>
-      </w:r>
-      <w:proofErr w:type="spellStart"/>
-      <w:r>
-        <w:t>bắt</w:t>
-      </w:r>
-      <w:proofErr w:type="spellEnd"/>
-      <w:r>
-        <w:t xml:space="preserve"> </w:t>
-      </w:r>
-      <w:proofErr w:type="spellStart"/>
-      <w:r>
-        <w:t>làm</w:t>
-      </w:r>
-      <w:proofErr w:type="spellEnd"/>
-      <w:r>
-        <w:t xml:space="preserve"> </w:t>
-      </w:r>
-      <w:proofErr w:type="spellStart"/>
-      <w:r>
-        <w:t>nô</w:t>
-      </w:r>
-      <w:proofErr w:type="spellEnd"/>
-      <w:r>
-        <w:t xml:space="preserve"> </w:t>
-      </w:r>
-      <w:proofErr w:type="spellStart"/>
-      <w:r>
-        <w:t>lệ</w:t>
-      </w:r>
-      <w:proofErr w:type="spellEnd"/>
-      <w:r>
-        <w:t xml:space="preserve"> </w:t>
-      </w:r>
-      <w:proofErr w:type="spellStart"/>
-      <w:r>
-        <w:t>và</w:t>
-      </w:r>
-      <w:proofErr w:type="spellEnd"/>
-      <w:r>
-        <w:t xml:space="preserve"> </w:t>
-      </w:r>
-      <w:proofErr w:type="spellStart"/>
-      <w:r>
-        <w:t>bị</w:t>
-      </w:r>
-      <w:proofErr w:type="spellEnd"/>
-      <w:r>
-        <w:t xml:space="preserve"> Rin </w:t>
-      </w:r>
-      <w:proofErr w:type="spellStart"/>
-      <w:r>
-        <w:t>bắt</w:t>
-      </w:r>
-      <w:proofErr w:type="spellEnd"/>
-      <w:r>
-        <w:t xml:space="preserve"> </w:t>
-      </w:r>
-      <w:proofErr w:type="spellStart"/>
-      <w:r>
-        <w:t>gặp</w:t>
-      </w:r>
-      <w:proofErr w:type="spellEnd"/>
-      <w:r>
-        <w:t>.</w:t>
-      </w:r>
-      <w:r>
-        <w:t xml:space="preserve"> Rin </w:t>
-      </w:r>
-      <w:proofErr w:type="spellStart"/>
-      <w:r>
-        <w:t>dẫn</w:t>
-      </w:r>
-      <w:proofErr w:type="spellEnd"/>
-      <w:r>
-        <w:t xml:space="preserve"> </w:t>
-      </w:r>
-      <w:proofErr w:type="spellStart"/>
-      <w:r>
-        <w:t>nhân</w:t>
-      </w:r>
-      <w:proofErr w:type="spellEnd"/>
-      <w:r>
-        <w:t xml:space="preserve"> </w:t>
-      </w:r>
-      <w:proofErr w:type="spellStart"/>
-      <w:r>
-        <w:t>vật</w:t>
-      </w:r>
-      <w:proofErr w:type="spellEnd"/>
-      <w:r>
-        <w:t xml:space="preserve"> </w:t>
-      </w:r>
-      <w:proofErr w:type="spellStart"/>
-      <w:r>
-        <w:t>chính</w:t>
-      </w:r>
-      <w:proofErr w:type="spellEnd"/>
-      <w:r>
-        <w:t xml:space="preserve"> </w:t>
-      </w:r>
-      <w:proofErr w:type="spellStart"/>
-      <w:r>
-        <w:t>đến</w:t>
-      </w:r>
-      <w:proofErr w:type="spellEnd"/>
-      <w:r>
-        <w:t xml:space="preserve"> </w:t>
-      </w:r>
-      <w:proofErr w:type="spellStart"/>
-      <w:r>
-        <w:t>một</w:t>
-      </w:r>
-      <w:proofErr w:type="spellEnd"/>
-      <w:r>
-        <w:t xml:space="preserve"> </w:t>
-      </w:r>
-      <w:proofErr w:type="spellStart"/>
-      <w:r>
-        <w:t>nơi</w:t>
-      </w:r>
-      <w:proofErr w:type="spellEnd"/>
-      <w:r>
-        <w:t xml:space="preserve"> an </w:t>
-      </w:r>
-      <w:proofErr w:type="spellStart"/>
-      <w:r>
-        <w:t>toàn</w:t>
-      </w:r>
-      <w:proofErr w:type="spellEnd"/>
-      <w:r>
-        <w:t xml:space="preserve">. Sau </w:t>
-      </w:r>
-      <w:proofErr w:type="spellStart"/>
-      <w:r>
-        <w:t>đó</w:t>
-      </w:r>
-      <w:proofErr w:type="spellEnd"/>
-      <w:r>
-        <w:t xml:space="preserve">, Rin </w:t>
-      </w:r>
-      <w:proofErr w:type="spellStart"/>
-      <w:r>
-        <w:t>bị</w:t>
-      </w:r>
-      <w:proofErr w:type="spellEnd"/>
-      <w:r>
-        <w:t xml:space="preserve"> </w:t>
-      </w:r>
-      <w:proofErr w:type="spellStart"/>
-      <w:r>
-        <w:t>một</w:t>
-      </w:r>
-      <w:proofErr w:type="spellEnd"/>
-      <w:r>
-        <w:t xml:space="preserve"> triangle Man </w:t>
-      </w:r>
-      <w:proofErr w:type="spellStart"/>
-      <w:r>
-        <w:t>khác</w:t>
-      </w:r>
-      <w:proofErr w:type="spellEnd"/>
-      <w:r>
-        <w:t xml:space="preserve"> </w:t>
-      </w:r>
-      <w:proofErr w:type="spellStart"/>
-      <w:r>
-        <w:t>bắt</w:t>
-      </w:r>
-      <w:proofErr w:type="spellEnd"/>
-      <w:r>
-        <w:t xml:space="preserve"> </w:t>
-      </w:r>
-      <w:proofErr w:type="spellStart"/>
-      <w:r>
-        <w:t>gặp</w:t>
-      </w:r>
-      <w:proofErr w:type="spellEnd"/>
-      <w:r>
-        <w:t xml:space="preserve"> </w:t>
-      </w:r>
-      <w:proofErr w:type="spellStart"/>
-      <w:r>
-        <w:t>đi</w:t>
-      </w:r>
-      <w:proofErr w:type="spellEnd"/>
-      <w:r>
-        <w:t xml:space="preserve"> </w:t>
-      </w:r>
-      <w:proofErr w:type="spellStart"/>
-      <w:r>
-        <w:t>cùng</w:t>
-      </w:r>
-      <w:proofErr w:type="spellEnd"/>
-      <w:r>
-        <w:t xml:space="preserve"> </w:t>
-      </w:r>
-      <w:proofErr w:type="spellStart"/>
-      <w:r>
-        <w:t>với</w:t>
-      </w:r>
-      <w:proofErr w:type="spellEnd"/>
-      <w:r>
-        <w:t xml:space="preserve"> </w:t>
-      </w:r>
-      <w:proofErr w:type="spellStart"/>
-      <w:r>
-        <w:t>một</w:t>
-      </w:r>
-      <w:proofErr w:type="spellEnd"/>
-      <w:r>
-        <w:t xml:space="preserve"> con </w:t>
-      </w:r>
-      <w:proofErr w:type="spellStart"/>
-      <w:r>
-        <w:t>người</w:t>
-      </w:r>
-      <w:proofErr w:type="spellEnd"/>
-      <w:r>
-        <w:t>.</w:t>
-      </w:r>
-      <w:r>
-        <w:t xml:space="preserve"> </w:t>
-      </w:r>
-      <w:r>
         <w:rPr>
           <w:color w:val="00B050"/>
         </w:rPr>
-        <w:t xml:space="preserve">&lt; </w:t>
-      </w:r>
-      <w:proofErr w:type="spellStart"/>
-      <w:r>
-        <w:rPr>
-          <w:color w:val="00B050"/>
-        </w:rPr>
-        <w:t>Nhân</w:t>
-      </w:r>
-      <w:proofErr w:type="spellEnd"/>
-      <w:r>
-        <w:rPr>
-          <w:color w:val="00B050"/>
-        </w:rPr>
-        <w:t xml:space="preserve"> </w:t>
-      </w:r>
-      <w:proofErr w:type="spellStart"/>
-      <w:r>
-        <w:rPr>
-          <w:color w:val="00B050"/>
-        </w:rPr>
-        <w:t>vật</w:t>
-      </w:r>
-      <w:proofErr w:type="spellEnd"/>
-      <w:r>
-        <w:rPr>
-          <w:color w:val="00B050"/>
-        </w:rPr>
-        <w:t xml:space="preserve"> </w:t>
-      </w:r>
-      <w:proofErr w:type="spellStart"/>
-      <w:r>
-        <w:rPr>
-          <w:color w:val="00B050"/>
-        </w:rPr>
-        <w:t>chính</w:t>
-      </w:r>
-      <w:proofErr w:type="spellEnd"/>
-      <w:r>
-        <w:rPr>
-          <w:color w:val="00B050"/>
-        </w:rPr>
-        <w:t xml:space="preserve"> </w:t>
-      </w:r>
-      <w:proofErr w:type="spellStart"/>
-      <w:r>
-        <w:rPr>
-          <w:color w:val="00B050"/>
-        </w:rPr>
-        <w:t>bị</w:t>
-      </w:r>
-      <w:proofErr w:type="spellEnd"/>
-      <w:r>
-        <w:rPr>
-          <w:color w:val="00B050"/>
-        </w:rPr>
-        <w:t xml:space="preserve"> </w:t>
-      </w:r>
-      <w:proofErr w:type="spellStart"/>
-      <w:r>
-        <w:rPr>
-          <w:color w:val="00B050"/>
-        </w:rPr>
-        <w:t>đuổi</w:t>
-      </w:r>
-      <w:proofErr w:type="spellEnd"/>
-      <w:r>
-        <w:rPr>
-          <w:color w:val="00B050"/>
-        </w:rPr>
-        <w:t xml:space="preserve">, </w:t>
-      </w:r>
-      <w:proofErr w:type="spellStart"/>
-      <w:r>
-        <w:rPr>
-          <w:color w:val="00B050"/>
-        </w:rPr>
-        <w:lastRenderedPageBreak/>
         <w:t>chạy</w:t>
       </w:r>
       <w:proofErr w:type="spellEnd"/>
@@ -8524,7 +8465,6 @@
         <w:t xml:space="preserve"> </w:t>
       </w:r>
       <w:proofErr w:type="spellStart"/>
-      <w:proofErr w:type="gramStart"/>
       <w:r>
         <w:rPr>
           <w:color w:val="000000" w:themeColor="text1"/>
@@ -8546,7 +8486,6 @@
         <w:t>đầu</w:t>
       </w:r>
       <w:proofErr w:type="spellEnd"/>
-      <w:proofErr w:type="gramEnd"/>
       <w:r>
         <w:rPr>
           <w:color w:val="000000" w:themeColor="text1"/>
@@ -11230,7 +11169,6 @@
         <w:t xml:space="preserve"> </w:t>
       </w:r>
       <w:proofErr w:type="spellStart"/>
-      <w:proofErr w:type="gramStart"/>
       <w:r>
         <w:rPr>
           <w:color w:val="000000" w:themeColor="text1"/>
@@ -11248,239 +11186,232 @@
         <w:rPr>
           <w:color w:val="000000" w:themeColor="text1"/>
         </w:rPr>
+        <w:t xml:space="preserve">. </w:t>
+      </w:r>
+      <w:proofErr w:type="spellStart"/>
+      <w:r>
+        <w:rPr>
+          <w:color w:val="000000" w:themeColor="text1"/>
+        </w:rPr>
+        <w:t>Vậy</w:t>
+      </w:r>
+      <w:proofErr w:type="spellEnd"/>
+      <w:r>
+        <w:rPr>
+          <w:color w:val="000000" w:themeColor="text1"/>
+        </w:rPr>
+        <w:t xml:space="preserve"> </w:t>
+      </w:r>
+      <w:proofErr w:type="spellStart"/>
+      <w:r>
+        <w:rPr>
+          <w:color w:val="000000" w:themeColor="text1"/>
+        </w:rPr>
+        <w:t>nên</w:t>
+      </w:r>
+      <w:proofErr w:type="spellEnd"/>
+      <w:r>
+        <w:rPr>
+          <w:color w:val="000000" w:themeColor="text1"/>
+        </w:rPr>
+        <w:t xml:space="preserve"> </w:t>
+      </w:r>
+      <w:proofErr w:type="spellStart"/>
+      <w:r>
+        <w:rPr>
+          <w:color w:val="000000" w:themeColor="text1"/>
+        </w:rPr>
+        <w:t>nhân</w:t>
+      </w:r>
+      <w:proofErr w:type="spellEnd"/>
+      <w:r>
+        <w:rPr>
+          <w:color w:val="000000" w:themeColor="text1"/>
+        </w:rPr>
+        <w:t xml:space="preserve"> </w:t>
+      </w:r>
+      <w:proofErr w:type="spellStart"/>
+      <w:r>
+        <w:rPr>
+          <w:color w:val="000000" w:themeColor="text1"/>
+        </w:rPr>
+        <w:t>vật</w:t>
+      </w:r>
+      <w:proofErr w:type="spellEnd"/>
+      <w:r>
+        <w:rPr>
+          <w:color w:val="000000" w:themeColor="text1"/>
+        </w:rPr>
+        <w:t xml:space="preserve"> </w:t>
+      </w:r>
+      <w:proofErr w:type="spellStart"/>
+      <w:r>
+        <w:rPr>
+          <w:color w:val="000000" w:themeColor="text1"/>
+        </w:rPr>
+        <w:t>chính</w:t>
+      </w:r>
+      <w:proofErr w:type="spellEnd"/>
+      <w:r>
+        <w:rPr>
+          <w:color w:val="000000" w:themeColor="text1"/>
+        </w:rPr>
+        <w:t xml:space="preserve"> </w:t>
+      </w:r>
+      <w:proofErr w:type="spellStart"/>
+      <w:r>
+        <w:rPr>
+          <w:color w:val="000000" w:themeColor="text1"/>
+        </w:rPr>
+        <w:t>quyết</w:t>
+      </w:r>
+      <w:proofErr w:type="spellEnd"/>
+      <w:r>
+        <w:rPr>
+          <w:color w:val="000000" w:themeColor="text1"/>
+        </w:rPr>
+        <w:t xml:space="preserve"> </w:t>
+      </w:r>
+      <w:proofErr w:type="spellStart"/>
+      <w:r>
+        <w:rPr>
+          <w:color w:val="000000" w:themeColor="text1"/>
+        </w:rPr>
+        <w:t>định</w:t>
+      </w:r>
+      <w:proofErr w:type="spellEnd"/>
+      <w:r>
+        <w:rPr>
+          <w:color w:val="000000" w:themeColor="text1"/>
+        </w:rPr>
+        <w:t xml:space="preserve"> </w:t>
+      </w:r>
+      <w:proofErr w:type="spellStart"/>
+      <w:r>
+        <w:rPr>
+          <w:color w:val="000000" w:themeColor="text1"/>
+        </w:rPr>
+        <w:t>dấn</w:t>
+      </w:r>
+      <w:proofErr w:type="spellEnd"/>
+      <w:r>
+        <w:rPr>
+          <w:color w:val="000000" w:themeColor="text1"/>
+        </w:rPr>
+        <w:t xml:space="preserve"> </w:t>
+      </w:r>
+      <w:proofErr w:type="spellStart"/>
+      <w:r>
+        <w:rPr>
+          <w:color w:val="000000" w:themeColor="text1"/>
+        </w:rPr>
+        <w:t>thân</w:t>
+      </w:r>
+      <w:proofErr w:type="spellEnd"/>
+      <w:r>
+        <w:rPr>
+          <w:color w:val="000000" w:themeColor="text1"/>
+        </w:rPr>
+        <w:t xml:space="preserve"> </w:t>
+      </w:r>
+      <w:proofErr w:type="spellStart"/>
+      <w:r>
+        <w:rPr>
+          <w:color w:val="000000" w:themeColor="text1"/>
+        </w:rPr>
+        <w:t>vào</w:t>
+      </w:r>
+      <w:proofErr w:type="spellEnd"/>
+      <w:r>
+        <w:rPr>
+          <w:color w:val="000000" w:themeColor="text1"/>
+        </w:rPr>
+        <w:t xml:space="preserve"> </w:t>
+      </w:r>
+      <w:proofErr w:type="spellStart"/>
+      <w:r>
+        <w:rPr>
+          <w:color w:val="000000" w:themeColor="text1"/>
+        </w:rPr>
+        <w:t>những</w:t>
+      </w:r>
+      <w:proofErr w:type="spellEnd"/>
+      <w:r>
+        <w:rPr>
+          <w:color w:val="000000" w:themeColor="text1"/>
+        </w:rPr>
+        <w:t xml:space="preserve"> </w:t>
+      </w:r>
+      <w:proofErr w:type="spellStart"/>
+      <w:r>
+        <w:rPr>
+          <w:color w:val="000000" w:themeColor="text1"/>
+        </w:rPr>
+        <w:t>việc</w:t>
+      </w:r>
+      <w:proofErr w:type="spellEnd"/>
+      <w:r>
+        <w:rPr>
+          <w:color w:val="000000" w:themeColor="text1"/>
+        </w:rPr>
+        <w:t xml:space="preserve"> </w:t>
+      </w:r>
+      <w:proofErr w:type="spellStart"/>
+      <w:r>
+        <w:rPr>
+          <w:color w:val="000000" w:themeColor="text1"/>
+        </w:rPr>
+        <w:t>như</w:t>
+      </w:r>
+      <w:proofErr w:type="spellEnd"/>
+      <w:r>
+        <w:rPr>
+          <w:color w:val="000000" w:themeColor="text1"/>
+        </w:rPr>
+        <w:t xml:space="preserve"> </w:t>
+      </w:r>
+      <w:proofErr w:type="spellStart"/>
+      <w:r>
+        <w:rPr>
+          <w:color w:val="000000" w:themeColor="text1"/>
+        </w:rPr>
+        <w:t>bắt</w:t>
+      </w:r>
+      <w:proofErr w:type="spellEnd"/>
+      <w:r>
+        <w:rPr>
+          <w:color w:val="000000" w:themeColor="text1"/>
+        </w:rPr>
+        <w:t xml:space="preserve"> </w:t>
+      </w:r>
+      <w:proofErr w:type="spellStart"/>
+      <w:r>
+        <w:rPr>
+          <w:color w:val="000000" w:themeColor="text1"/>
+        </w:rPr>
+        <w:t>tội</w:t>
+      </w:r>
+      <w:proofErr w:type="spellEnd"/>
+      <w:r>
+        <w:rPr>
+          <w:color w:val="000000" w:themeColor="text1"/>
+        </w:rPr>
+        <w:t xml:space="preserve"> </w:t>
+      </w:r>
+      <w:proofErr w:type="spellStart"/>
+      <w:r>
+        <w:rPr>
+          <w:color w:val="000000" w:themeColor="text1"/>
+        </w:rPr>
+        <w:t>phạm</w:t>
+      </w:r>
+      <w:proofErr w:type="spellEnd"/>
+      <w:r>
+        <w:rPr>
+          <w:color w:val="000000" w:themeColor="text1"/>
+        </w:rPr>
         <w:t>.</w:t>
       </w:r>
-      <w:proofErr w:type="gramEnd"/>
-      <w:r>
-        <w:rPr>
-          <w:color w:val="000000" w:themeColor="text1"/>
-        </w:rPr>
-        <w:t xml:space="preserve"> </w:t>
-      </w:r>
-      <w:proofErr w:type="spellStart"/>
-      <w:r>
-        <w:rPr>
-          <w:color w:val="000000" w:themeColor="text1"/>
-        </w:rPr>
-        <w:t>Vậy</w:t>
-      </w:r>
-      <w:proofErr w:type="spellEnd"/>
-      <w:r>
-        <w:rPr>
-          <w:color w:val="000000" w:themeColor="text1"/>
-        </w:rPr>
-        <w:t xml:space="preserve"> </w:t>
-      </w:r>
-      <w:proofErr w:type="spellStart"/>
-      <w:r>
-        <w:rPr>
-          <w:color w:val="000000" w:themeColor="text1"/>
-        </w:rPr>
-        <w:t>nên</w:t>
-      </w:r>
-      <w:proofErr w:type="spellEnd"/>
-      <w:r>
-        <w:rPr>
-          <w:color w:val="000000" w:themeColor="text1"/>
-        </w:rPr>
-        <w:t xml:space="preserve"> </w:t>
-      </w:r>
-      <w:proofErr w:type="spellStart"/>
-      <w:r>
-        <w:rPr>
-          <w:color w:val="000000" w:themeColor="text1"/>
-        </w:rPr>
-        <w:t>nhân</w:t>
-      </w:r>
-      <w:proofErr w:type="spellEnd"/>
-      <w:r>
-        <w:rPr>
-          <w:color w:val="000000" w:themeColor="text1"/>
-        </w:rPr>
-        <w:t xml:space="preserve"> </w:t>
-      </w:r>
-      <w:proofErr w:type="spellStart"/>
-      <w:r>
-        <w:rPr>
-          <w:color w:val="000000" w:themeColor="text1"/>
-        </w:rPr>
-        <w:t>vật</w:t>
-      </w:r>
-      <w:proofErr w:type="spellEnd"/>
-      <w:r>
-        <w:rPr>
-          <w:color w:val="000000" w:themeColor="text1"/>
-        </w:rPr>
-        <w:t xml:space="preserve"> </w:t>
-      </w:r>
-      <w:proofErr w:type="spellStart"/>
-      <w:r>
-        <w:rPr>
-          <w:color w:val="000000" w:themeColor="text1"/>
-        </w:rPr>
-        <w:t>chính</w:t>
-      </w:r>
-      <w:proofErr w:type="spellEnd"/>
-      <w:r>
-        <w:rPr>
-          <w:color w:val="000000" w:themeColor="text1"/>
-        </w:rPr>
-        <w:t xml:space="preserve"> </w:t>
-      </w:r>
-      <w:proofErr w:type="spellStart"/>
-      <w:r>
-        <w:rPr>
-          <w:color w:val="000000" w:themeColor="text1"/>
-        </w:rPr>
-        <w:t>quyết</w:t>
-      </w:r>
-      <w:proofErr w:type="spellEnd"/>
-      <w:r>
-        <w:rPr>
-          <w:color w:val="000000" w:themeColor="text1"/>
-        </w:rPr>
-        <w:t xml:space="preserve"> </w:t>
-      </w:r>
-      <w:proofErr w:type="spellStart"/>
-      <w:r>
-        <w:rPr>
-          <w:color w:val="000000" w:themeColor="text1"/>
-        </w:rPr>
-        <w:t>định</w:t>
-      </w:r>
-      <w:proofErr w:type="spellEnd"/>
-      <w:r>
-        <w:rPr>
-          <w:color w:val="000000" w:themeColor="text1"/>
-        </w:rPr>
-        <w:t xml:space="preserve"> </w:t>
-      </w:r>
-      <w:proofErr w:type="spellStart"/>
-      <w:r>
-        <w:rPr>
-          <w:color w:val="000000" w:themeColor="text1"/>
-        </w:rPr>
-        <w:t>dấn</w:t>
-      </w:r>
-      <w:proofErr w:type="spellEnd"/>
-      <w:r>
-        <w:rPr>
-          <w:color w:val="000000" w:themeColor="text1"/>
-        </w:rPr>
-        <w:t xml:space="preserve"> </w:t>
-      </w:r>
-      <w:proofErr w:type="spellStart"/>
-      <w:r>
-        <w:rPr>
-          <w:color w:val="000000" w:themeColor="text1"/>
-        </w:rPr>
-        <w:t>thân</w:t>
-      </w:r>
-      <w:proofErr w:type="spellEnd"/>
-      <w:r>
-        <w:rPr>
-          <w:color w:val="000000" w:themeColor="text1"/>
-        </w:rPr>
-        <w:t xml:space="preserve"> </w:t>
-      </w:r>
-      <w:proofErr w:type="spellStart"/>
-      <w:r>
-        <w:rPr>
-          <w:color w:val="000000" w:themeColor="text1"/>
-        </w:rPr>
-        <w:t>vào</w:t>
-      </w:r>
-      <w:proofErr w:type="spellEnd"/>
-      <w:r>
-        <w:rPr>
-          <w:color w:val="000000" w:themeColor="text1"/>
-        </w:rPr>
-        <w:t xml:space="preserve"> </w:t>
-      </w:r>
-      <w:proofErr w:type="spellStart"/>
-      <w:r>
-        <w:rPr>
-          <w:color w:val="000000" w:themeColor="text1"/>
-        </w:rPr>
-        <w:t>những</w:t>
-      </w:r>
-      <w:proofErr w:type="spellEnd"/>
-      <w:r>
-        <w:rPr>
-          <w:color w:val="000000" w:themeColor="text1"/>
-        </w:rPr>
-        <w:t xml:space="preserve"> </w:t>
-      </w:r>
-      <w:proofErr w:type="spellStart"/>
-      <w:r>
-        <w:rPr>
-          <w:color w:val="000000" w:themeColor="text1"/>
-        </w:rPr>
-        <w:t>việc</w:t>
-      </w:r>
-      <w:proofErr w:type="spellEnd"/>
-      <w:r>
-        <w:rPr>
-          <w:color w:val="000000" w:themeColor="text1"/>
-        </w:rPr>
-        <w:t xml:space="preserve"> </w:t>
-      </w:r>
-      <w:proofErr w:type="spellStart"/>
-      <w:r>
-        <w:rPr>
-          <w:color w:val="000000" w:themeColor="text1"/>
-        </w:rPr>
-        <w:t>như</w:t>
-      </w:r>
-      <w:proofErr w:type="spellEnd"/>
-      <w:r>
-        <w:rPr>
-          <w:color w:val="000000" w:themeColor="text1"/>
-        </w:rPr>
-        <w:t xml:space="preserve"> </w:t>
-      </w:r>
-      <w:proofErr w:type="spellStart"/>
-      <w:r>
-        <w:rPr>
-          <w:color w:val="000000" w:themeColor="text1"/>
-        </w:rPr>
-        <w:t>bắt</w:t>
-      </w:r>
-      <w:proofErr w:type="spellEnd"/>
-      <w:r>
-        <w:rPr>
-          <w:color w:val="000000" w:themeColor="text1"/>
-        </w:rPr>
-        <w:t xml:space="preserve"> </w:t>
-      </w:r>
-      <w:proofErr w:type="spellStart"/>
-      <w:r>
-        <w:rPr>
-          <w:color w:val="000000" w:themeColor="text1"/>
-        </w:rPr>
-        <w:t>tội</w:t>
-      </w:r>
-      <w:proofErr w:type="spellEnd"/>
-      <w:r>
-        <w:rPr>
-          <w:color w:val="000000" w:themeColor="text1"/>
-        </w:rPr>
-        <w:t xml:space="preserve"> </w:t>
-      </w:r>
-      <w:proofErr w:type="spellStart"/>
-      <w:r>
-        <w:rPr>
-          <w:color w:val="000000" w:themeColor="text1"/>
-        </w:rPr>
-        <w:t>phạm</w:t>
-      </w:r>
-      <w:proofErr w:type="spellEnd"/>
-      <w:r>
-        <w:rPr>
-          <w:color w:val="000000" w:themeColor="text1"/>
-        </w:rPr>
-        <w:t>.</w:t>
-      </w:r>
       <w:r>
         <w:rPr>
           <w:color w:val="000000" w:themeColor="text1"/>
@@ -11494,7 +11425,6 @@
         <w:t>(</w:t>
       </w:r>
       <w:proofErr w:type="spellStart"/>
-      <w:proofErr w:type="gramStart"/>
       <w:r>
         <w:rPr>
           <w:color w:val="FF0000"/>
@@ -11502,7 +11432,6 @@
         <w:t>na</w:t>
       </w:r>
       <w:proofErr w:type="spellEnd"/>
-      <w:proofErr w:type="gramEnd"/>
       <w:r>
         <w:rPr>
           <w:color w:val="FF0000"/>
@@ -12874,7 +12803,6 @@
         <w:t xml:space="preserve"> </w:t>
       </w:r>
       <w:proofErr w:type="spellStart"/>
-      <w:proofErr w:type="gramStart"/>
       <w:r>
         <w:rPr>
           <w:color w:val="000000" w:themeColor="text1"/>
@@ -12886,14 +12814,7 @@
         <w:rPr>
           <w:color w:val="000000" w:themeColor="text1"/>
         </w:rPr>
-        <w:t xml:space="preserve"> :</w:t>
-      </w:r>
-      <w:proofErr w:type="gramEnd"/>
-      <w:r>
-        <w:rPr>
-          <w:color w:val="000000" w:themeColor="text1"/>
-        </w:rPr>
-        <w:t xml:space="preserve"> “</w:t>
+        <w:t xml:space="preserve"> : “</w:t>
       </w:r>
       <w:proofErr w:type="spellStart"/>
       <w:r>
@@ -14279,14 +14200,12 @@
         <w:t>muộn</w:t>
       </w:r>
       <w:proofErr w:type="spellEnd"/>
-      <w:proofErr w:type="gramStart"/>
       <w:r>
         <w:rPr>
           <w:color w:val="000000" w:themeColor="text1"/>
         </w:rPr>
         <w:t>. ”</w:t>
       </w:r>
-      <w:proofErr w:type="gramEnd"/>
       <w:r>
         <w:rPr>
           <w:color w:val="000000" w:themeColor="text1"/>
@@ -15766,9 +15685,15 @@
       <w:pPr>
         <w:ind w:firstLine="720"/>
         <w:rPr>
-          <w:color w:val="00B050"/>
+          <w:color w:val="000000" w:themeColor="text1"/>
         </w:rPr>
       </w:pPr>
+      <w:r>
+        <w:rPr>
+          <w:color w:val="000000" w:themeColor="text1"/>
+        </w:rPr>
+        <w:t>Timeline :</w:t>
+      </w:r>
     </w:p>
     <w:p>
       <w:pPr>
@@ -15847,14 +15772,7 @@
         <w:tab/>
       </w:r>
     </w:p>
-    <w:p>
-      <w:pPr>
-        <w:ind w:firstLine="720"/>
-        <w:rPr>
-          <w:color w:val="00B050"/>
-        </w:rPr>
-      </w:pPr>
-    </w:p>
+    <w:p/>
     <w:p>
       <w:pPr>
         <w:ind w:firstLine="720"/>
@@ -16900,6 +16818,25 @@
 </file>
 
 <file path=customXml/item1.xml><?xml version="1.0" encoding="utf-8"?>
+<?mso-contentType ?>
+<FormTemplates xmlns="http://schemas.microsoft.com/sharepoint/v3/contenttype/forms">
+  <Display>DocumentLibraryForm</Display>
+  <Edit>DocumentLibraryForm</Edit>
+  <New>DocumentLibraryForm</New>
+</FormTemplates>
+</file>
+
+<file path=customXml/item2.xml><?xml version="1.0" encoding="utf-8"?>
+<p:properties xmlns:p="http://schemas.microsoft.com/office/2006/metadata/properties" xmlns:xsi="http://www.w3.org/2001/XMLSchema-instance" xmlns:pc="http://schemas.microsoft.com/office/infopath/2007/PartnerControls">
+  <documentManagement/>
+</p:properties>
+</file>
+
+<file path=customXml/item3.xml><?xml version="1.0" encoding="utf-8"?>
+<b:Sources xmlns:b="http://schemas.openxmlformats.org/officeDocument/2006/bibliography" xmlns="http://schemas.openxmlformats.org/officeDocument/2006/bibliography" SelectedStyle="\APASixthEditionOfficeOnline.xsl" StyleName="APA" Version="6"/>
+</file>
+
+<file path=customXml/item4.xml><?xml version="1.0" encoding="utf-8"?>
 <ct:contentTypeSchema xmlns:ct="http://schemas.microsoft.com/office/2006/metadata/contentType" xmlns:ma="http://schemas.microsoft.com/office/2006/metadata/properties/metaAttributes" ct:_="" ma:_="" ma:contentTypeName="Document" ma:contentTypeID="0x0101008B90AA873DD14E458541CA853342DF9A" ma:contentTypeVersion="4" ma:contentTypeDescription="Create a new document." ma:contentTypeScope="" ma:versionID="df51bef77cccb5b8c87db3fc38f20117">
   <xsd:schema xmlns:xsd="http://www.w3.org/2001/XMLSchema" xmlns:xs="http://www.w3.org/2001/XMLSchema" xmlns:p="http://schemas.microsoft.com/office/2006/metadata/properties" xmlns:ns3="c73b7d46-ef9b-4f6f-b8fa-29dae0410210" targetNamespace="http://schemas.microsoft.com/office/2006/metadata/properties" ma:root="true" ma:fieldsID="682aa560a944e76424c3dd5c064c6a0b" ns3:_="">
     <xsd:import namespace="c73b7d46-ef9b-4f6f-b8fa-29dae0410210"/>
@@ -17045,26 +16982,32 @@
 </ct:contentTypeSchema>
 </file>
 
-<file path=customXml/item2.xml><?xml version="1.0" encoding="utf-8"?>
-<b:Sources xmlns:b="http://schemas.openxmlformats.org/officeDocument/2006/bibliography" xmlns="http://schemas.openxmlformats.org/officeDocument/2006/bibliography" SelectedStyle="\APASixthEditionOfficeOnline.xsl" StyleName="APA" Version="6"/>
+<file path=customXml/itemProps1.xml><?xml version="1.0" encoding="utf-8"?>
+<ds:datastoreItem xmlns:ds="http://schemas.openxmlformats.org/officeDocument/2006/customXml" ds:itemID="{F5A6749E-E64A-4B96-947F-9C778FEDFAA8}">
+  <ds:schemaRefs>
+    <ds:schemaRef ds:uri="http://schemas.microsoft.com/sharepoint/v3/contenttype/forms"/>
+  </ds:schemaRefs>
+</ds:datastoreItem>
 </file>
 
-<file path=customXml/item3.xml><?xml version="1.0" encoding="utf-8"?>
-<p:properties xmlns:p="http://schemas.microsoft.com/office/2006/metadata/properties" xmlns:xsi="http://www.w3.org/2001/XMLSchema-instance" xmlns:pc="http://schemas.microsoft.com/office/infopath/2007/PartnerControls">
-  <documentManagement/>
-</p:properties>
+<file path=customXml/itemProps2.xml><?xml version="1.0" encoding="utf-8"?>
+<ds:datastoreItem xmlns:ds="http://schemas.openxmlformats.org/officeDocument/2006/customXml" ds:itemID="{D0607029-3D1D-46E7-AAD9-AFF4D66CD7ED}">
+  <ds:schemaRefs>
+    <ds:schemaRef ds:uri="http://schemas.microsoft.com/office/2006/metadata/properties"/>
+    <ds:schemaRef ds:uri="http://schemas.microsoft.com/office/infopath/2007/PartnerControls"/>
+  </ds:schemaRefs>
+</ds:datastoreItem>
 </file>
 
-<file path=customXml/item4.xml><?xml version="1.0" encoding="utf-8"?>
-<?mso-contentType ?>
-<FormTemplates xmlns="http://schemas.microsoft.com/sharepoint/v3/contenttype/forms">
-  <Display>DocumentLibraryForm</Display>
-  <Edit>DocumentLibraryForm</Edit>
-  <New>DocumentLibraryForm</New>
-</FormTemplates>
+<file path=customXml/itemProps3.xml><?xml version="1.0" encoding="utf-8"?>
+<ds:datastoreItem xmlns:ds="http://schemas.openxmlformats.org/officeDocument/2006/customXml" ds:itemID="{66785922-80B5-4BED-B91F-EB77702CF935}">
+  <ds:schemaRefs>
+    <ds:schemaRef ds:uri="http://schemas.openxmlformats.org/officeDocument/2006/bibliography"/>
+  </ds:schemaRefs>
+</ds:datastoreItem>
 </file>
 
-<file path=customXml/itemProps1.xml><?xml version="1.0" encoding="utf-8"?>
+<file path=customXml/itemProps4.xml><?xml version="1.0" encoding="utf-8"?>
 <ds:datastoreItem xmlns:ds="http://schemas.openxmlformats.org/officeDocument/2006/customXml" ds:itemID="{35A2736D-67D7-4D1A-8DC2-B57E350992E1}">
   <ds:schemaRefs>
     <ds:schemaRef ds:uri="http://schemas.microsoft.com/office/2006/metadata/contentType"/>
@@ -17080,29 +17023,4 @@
     <ds:schemaRef ds:uri="http://schemas.microsoft.com/internal/obd"/>
   </ds:schemaRefs>
 </ds:datastoreItem>
-</file>
-
-<file path=customXml/itemProps2.xml><?xml version="1.0" encoding="utf-8"?>
-<ds:datastoreItem xmlns:ds="http://schemas.openxmlformats.org/officeDocument/2006/customXml" ds:itemID="{66785922-80B5-4BED-B91F-EB77702CF935}">
-  <ds:schemaRefs>
-    <ds:schemaRef ds:uri="http://schemas.openxmlformats.org/officeDocument/2006/bibliography"/>
-  </ds:schemaRefs>
-</ds:datastoreItem>
-</file>
-
-<file path=customXml/itemProps3.xml><?xml version="1.0" encoding="utf-8"?>
-<ds:datastoreItem xmlns:ds="http://schemas.openxmlformats.org/officeDocument/2006/customXml" ds:itemID="{D0607029-3D1D-46E7-AAD9-AFF4D66CD7ED}">
-  <ds:schemaRefs>
-    <ds:schemaRef ds:uri="http://schemas.microsoft.com/office/2006/metadata/properties"/>
-    <ds:schemaRef ds:uri="http://schemas.microsoft.com/office/infopath/2007/PartnerControls"/>
-  </ds:schemaRefs>
-</ds:datastoreItem>
-</file>
-
-<file path=customXml/itemProps4.xml><?xml version="1.0" encoding="utf-8"?>
-<ds:datastoreItem xmlns:ds="http://schemas.openxmlformats.org/officeDocument/2006/customXml" ds:itemID="{F5A6749E-E64A-4B96-947F-9C778FEDFAA8}">
-  <ds:schemaRefs>
-    <ds:schemaRef ds:uri="http://schemas.microsoft.com/sharepoint/v3/contenttype/forms"/>
-  </ds:schemaRefs>
-</ds:datastoreItem>
 </file>
</xml_diff>